<commit_message>
cap 19 aula 2
</commit_message>
<xml_diff>
--- a/html-css.docx
+++ b/html-css.docx
@@ -3914,6 +3914,150 @@
         </w:rPr>
         <w:t>. Faz versionamento (push) dos códigos na nuvem.</w:t>
       </w:r>
+    </w:p>
+    <w:p>
+      <w:pPr>
+        <w:rPr>
+          <w:rFonts w:cstheme="minorHAnsi"/>
+          <w:sz w:val="24"/>
+          <w:szCs w:val="24"/>
+        </w:rPr>
+      </w:pPr>
+    </w:p>
+    <w:p>
+      <w:pPr>
+        <w:jc w:val="center"/>
+        <w:rPr>
+          <w:rFonts w:cstheme="minorHAnsi"/>
+          <w:b/>
+          <w:bCs/>
+          <w:sz w:val="24"/>
+          <w:szCs w:val="24"/>
+        </w:rPr>
+      </w:pPr>
+      <w:r>
+        <w:rPr>
+          <w:rFonts w:cstheme="minorHAnsi"/>
+          <w:b/>
+          <w:bCs/>
+          <w:sz w:val="24"/>
+          <w:szCs w:val="24"/>
+        </w:rPr>
+        <w:t>Tutorial de como acessar o Github em outro computador</w:t>
+      </w:r>
+    </w:p>
+    <w:p>
+      <w:pPr>
+        <w:rPr>
+          <w:rFonts w:cstheme="minorHAnsi"/>
+          <w:sz w:val="24"/>
+          <w:szCs w:val="24"/>
+        </w:rPr>
+      </w:pPr>
+      <w:r>
+        <w:rPr>
+          <w:rFonts w:cstheme="minorHAnsi"/>
+          <w:sz w:val="24"/>
+          <w:szCs w:val="24"/>
+        </w:rPr>
+        <w:t>Menu File &gt; accounts  &gt; acessar a opção superior (github.com) &gt; antes de clonar qualquer repositório é necessário ativar o Git &gt;</w:t>
+      </w:r>
+      <w:r>
+        <w:rPr>
+          <w:rFonts w:cstheme="minorHAnsi"/>
+          <w:sz w:val="24"/>
+          <w:szCs w:val="24"/>
+        </w:rPr>
+        <w:t xml:space="preserve"> Menu: </w:t>
+      </w:r>
+      <w:r>
+        <w:rPr>
+          <w:rFonts w:cstheme="minorHAnsi"/>
+          <w:sz w:val="24"/>
+          <w:szCs w:val="24"/>
+        </w:rPr>
+        <w:t>File/options/git/save &gt; no menu principal</w:t>
+      </w:r>
+      <w:r>
+        <w:rPr>
+          <w:rFonts w:cstheme="minorHAnsi"/>
+          <w:sz w:val="24"/>
+          <w:szCs w:val="24"/>
+        </w:rPr>
+        <w:t xml:space="preserve"> (área inicial)</w:t>
+      </w:r>
+      <w:r>
+        <w:rPr>
+          <w:rFonts w:cstheme="minorHAnsi"/>
+          <w:sz w:val="24"/>
+          <w:szCs w:val="24"/>
+        </w:rPr>
+        <w:t>, escolher qual dos seus repositórios será clonado &gt; escolher o local e selecionar a pasta</w:t>
+      </w:r>
+      <w:r>
+        <w:rPr>
+          <w:rFonts w:cstheme="minorHAnsi"/>
+          <w:sz w:val="24"/>
+          <w:szCs w:val="24"/>
+        </w:rPr>
+        <w:t xml:space="preserve"> &gt; trabalhar, comitar o arquivo e fazer push para o Github.</w:t>
+      </w:r>
+    </w:p>
+    <w:p>
+      <w:pPr>
+        <w:jc w:val="center"/>
+        <w:rPr>
+          <w:rFonts w:cstheme="minorHAnsi"/>
+          <w:b/>
+          <w:bCs/>
+          <w:sz w:val="24"/>
+          <w:szCs w:val="24"/>
+        </w:rPr>
+      </w:pPr>
+      <w:r>
+        <w:rPr>
+          <w:rFonts w:cstheme="minorHAnsi"/>
+          <w:b/>
+          <w:bCs/>
+          <w:sz w:val="24"/>
+          <w:szCs w:val="24"/>
+        </w:rPr>
+        <w:t>Para sair e não deixar rastros</w:t>
+      </w:r>
+    </w:p>
+    <w:p>
+      <w:pPr>
+        <w:rPr>
+          <w:rFonts w:cstheme="minorHAnsi"/>
+          <w:sz w:val="24"/>
+          <w:szCs w:val="24"/>
+        </w:rPr>
+      </w:pPr>
+      <w:r>
+        <w:rPr>
+          <w:rFonts w:cstheme="minorHAnsi"/>
+          <w:sz w:val="24"/>
+          <w:szCs w:val="24"/>
+        </w:rPr>
+        <w:t>Fechar todas os programas, menos o github desktop &gt; Repository &gt; Remove e mandar a pasta para a lixeira &gt;</w:t>
+      </w:r>
+      <w:r>
+        <w:rPr>
+          <w:rFonts w:cstheme="minorHAnsi"/>
+          <w:sz w:val="24"/>
+          <w:szCs w:val="24"/>
+        </w:rPr>
+        <w:t xml:space="preserve"> Menu File &gt; Options &gt; Accounts &gt; Sign out (deslogar seu usuário)  &gt; Menu lateral Git &gt; apagar name e email &gt; Salvar &gt; esvaziar a lixeira.</w:t>
+      </w:r>
+    </w:p>
+    <w:p>
+      <w:pPr>
+        <w:rPr>
+          <w:rFonts w:cstheme="minorHAnsi"/>
+          <w:sz w:val="24"/>
+          <w:szCs w:val="24"/>
+        </w:rPr>
+      </w:pPr>
     </w:p>
     <w:p>
       <w:pPr>

</xml_diff>

<commit_message>
cap 19 aula 5
</commit_message>
<xml_diff>
--- a/html-css.docx
+++ b/html-css.docx
@@ -36,8 +36,18 @@
           <w:sz w:val="24"/>
           <w:szCs w:val="24"/>
         </w:rPr>
-        <w:t>nome único, pago anualmente, vários TLD’s</w:t>
-      </w:r>
+        <w:t xml:space="preserve">nome único, pago anualmente, vários </w:t>
+      </w:r>
+      <w:proofErr w:type="spellStart"/>
+      <w:r>
+        <w:rPr>
+          <w:rFonts w:cstheme="minorHAnsi"/>
+          <w:sz w:val="24"/>
+          <w:szCs w:val="24"/>
+        </w:rPr>
+        <w:t>TLD’s</w:t>
+      </w:r>
+      <w:proofErr w:type="spellEnd"/>
       <w:r>
         <w:rPr>
           <w:rFonts w:cstheme="minorHAnsi"/>
@@ -90,13 +100,23 @@
           <w:szCs w:val="24"/>
         </w:rPr>
       </w:pPr>
-      <w:r>
-        <w:rPr>
-          <w:rFonts w:cstheme="minorHAnsi"/>
-          <w:sz w:val="24"/>
-          <w:szCs w:val="24"/>
-        </w:rPr>
-        <w:t>URL’s são compostas por</w:t>
+      <w:proofErr w:type="spellStart"/>
+      <w:r>
+        <w:rPr>
+          <w:rFonts w:cstheme="minorHAnsi"/>
+          <w:sz w:val="24"/>
+          <w:szCs w:val="24"/>
+        </w:rPr>
+        <w:t>URL’s</w:t>
+      </w:r>
+      <w:proofErr w:type="spellEnd"/>
+      <w:r>
+        <w:rPr>
+          <w:rFonts w:cstheme="minorHAnsi"/>
+          <w:sz w:val="24"/>
+          <w:szCs w:val="24"/>
+        </w:rPr>
+        <w:t xml:space="preserve"> são compostas por</w:t>
       </w:r>
       <w:r>
         <w:rPr>
@@ -120,7 +140,25 @@
           <w:sz w:val="24"/>
           <w:szCs w:val="24"/>
         </w:rPr>
-        <w:t xml:space="preserve"> (www), domínio</w:t>
+        <w:t xml:space="preserve"> (</w:t>
+      </w:r>
+      <w:proofErr w:type="spellStart"/>
+      <w:r>
+        <w:rPr>
+          <w:rFonts w:cstheme="minorHAnsi"/>
+          <w:sz w:val="24"/>
+          <w:szCs w:val="24"/>
+        </w:rPr>
+        <w:t>www</w:t>
+      </w:r>
+      <w:proofErr w:type="spellEnd"/>
+      <w:r>
+        <w:rPr>
+          <w:rFonts w:cstheme="minorHAnsi"/>
+          <w:sz w:val="24"/>
+          <w:szCs w:val="24"/>
+        </w:rPr>
+        <w:t>), domínio</w:t>
       </w:r>
       <w:r>
         <w:rPr>
@@ -144,8 +182,36 @@
           <w:sz w:val="24"/>
           <w:szCs w:val="24"/>
         </w:rPr>
-        <w:t xml:space="preserve"> - top level domain</w:t>
-      </w:r>
+        <w:t xml:space="preserve"> - top </w:t>
+      </w:r>
+      <w:proofErr w:type="spellStart"/>
+      <w:r>
+        <w:rPr>
+          <w:rFonts w:cstheme="minorHAnsi"/>
+          <w:sz w:val="24"/>
+          <w:szCs w:val="24"/>
+        </w:rPr>
+        <w:t>level</w:t>
+      </w:r>
+      <w:proofErr w:type="spellEnd"/>
+      <w:r>
+        <w:rPr>
+          <w:rFonts w:cstheme="minorHAnsi"/>
+          <w:sz w:val="24"/>
+          <w:szCs w:val="24"/>
+        </w:rPr>
+        <w:t xml:space="preserve"> </w:t>
+      </w:r>
+      <w:proofErr w:type="spellStart"/>
+      <w:r>
+        <w:rPr>
+          <w:rFonts w:cstheme="minorHAnsi"/>
+          <w:sz w:val="24"/>
+          <w:szCs w:val="24"/>
+        </w:rPr>
+        <w:t>domain</w:t>
+      </w:r>
+      <w:proofErr w:type="spellEnd"/>
       <w:r>
         <w:rPr>
           <w:rFonts w:cstheme="minorHAnsi"/>
@@ -168,7 +234,25 @@
           <w:sz w:val="24"/>
           <w:szCs w:val="24"/>
         </w:rPr>
-        <w:t xml:space="preserve"> (/algumacoisa)</w:t>
+        <w:t xml:space="preserve"> (/</w:t>
+      </w:r>
+      <w:proofErr w:type="spellStart"/>
+      <w:r>
+        <w:rPr>
+          <w:rFonts w:cstheme="minorHAnsi"/>
+          <w:sz w:val="24"/>
+          <w:szCs w:val="24"/>
+        </w:rPr>
+        <w:t>algumacoisa</w:t>
+      </w:r>
+      <w:proofErr w:type="spellEnd"/>
+      <w:r>
+        <w:rPr>
+          <w:rFonts w:cstheme="minorHAnsi"/>
+          <w:sz w:val="24"/>
+          <w:szCs w:val="24"/>
+        </w:rPr>
+        <w:t>)</w:t>
       </w:r>
       <w:r>
         <w:rPr>
@@ -249,34 +333,172 @@
           <w:sz w:val="24"/>
           <w:szCs w:val="24"/>
         </w:rPr>
-        <w:t xml:space="preserve">são TLDs genéricos sem indicação de país. Ex: .com, net, .gov, .io, .info, .online, .store </w:t>
-      </w:r>
-    </w:p>
-    <w:p>
-      <w:pPr>
-        <w:rPr>
-          <w:rFonts w:cstheme="minorHAnsi"/>
-          <w:sz w:val="24"/>
-          <w:szCs w:val="24"/>
-        </w:rPr>
-      </w:pPr>
-      <w:r>
-        <w:rPr>
-          <w:rFonts w:cstheme="minorHAnsi"/>
-          <w:b/>
-          <w:bCs/>
-          <w:sz w:val="24"/>
-          <w:szCs w:val="24"/>
-        </w:rPr>
-        <w:t xml:space="preserve">ccTLD: </w:t>
-      </w:r>
-      <w:r>
-        <w:rPr>
-          <w:rFonts w:cstheme="minorHAnsi"/>
-          <w:sz w:val="24"/>
-          <w:szCs w:val="24"/>
-        </w:rPr>
-        <w:t xml:space="preserve">são TLDs com designação do país. Ex: .com.br, .edu.us, </w:t>
+        <w:t xml:space="preserve">são </w:t>
+      </w:r>
+      <w:proofErr w:type="spellStart"/>
+      <w:r>
+        <w:rPr>
+          <w:rFonts w:cstheme="minorHAnsi"/>
+          <w:sz w:val="24"/>
+          <w:szCs w:val="24"/>
+        </w:rPr>
+        <w:t>TLDs</w:t>
+      </w:r>
+      <w:proofErr w:type="spellEnd"/>
+      <w:r>
+        <w:rPr>
+          <w:rFonts w:cstheme="minorHAnsi"/>
+          <w:sz w:val="24"/>
+          <w:szCs w:val="24"/>
+        </w:rPr>
+        <w:t xml:space="preserve"> genéricos sem indicação de país. </w:t>
+      </w:r>
+      <w:proofErr w:type="spellStart"/>
+      <w:r>
+        <w:rPr>
+          <w:rFonts w:cstheme="minorHAnsi"/>
+          <w:sz w:val="24"/>
+          <w:szCs w:val="24"/>
+        </w:rPr>
+        <w:t>Ex</w:t>
+      </w:r>
+      <w:proofErr w:type="spellEnd"/>
+      <w:r>
+        <w:rPr>
+          <w:rFonts w:cstheme="minorHAnsi"/>
+          <w:sz w:val="24"/>
+          <w:szCs w:val="24"/>
+        </w:rPr>
+        <w:t>: .com, net, .</w:t>
+      </w:r>
+      <w:proofErr w:type="spellStart"/>
+      <w:r>
+        <w:rPr>
+          <w:rFonts w:cstheme="minorHAnsi"/>
+          <w:sz w:val="24"/>
+          <w:szCs w:val="24"/>
+        </w:rPr>
+        <w:t>gov</w:t>
+      </w:r>
+      <w:proofErr w:type="spellEnd"/>
+      <w:r>
+        <w:rPr>
+          <w:rFonts w:cstheme="minorHAnsi"/>
+          <w:sz w:val="24"/>
+          <w:szCs w:val="24"/>
+        </w:rPr>
+        <w:t>, .</w:t>
+      </w:r>
+      <w:proofErr w:type="spellStart"/>
+      <w:r>
+        <w:rPr>
+          <w:rFonts w:cstheme="minorHAnsi"/>
+          <w:sz w:val="24"/>
+          <w:szCs w:val="24"/>
+        </w:rPr>
+        <w:t>io</w:t>
+      </w:r>
+      <w:proofErr w:type="spellEnd"/>
+      <w:r>
+        <w:rPr>
+          <w:rFonts w:cstheme="minorHAnsi"/>
+          <w:sz w:val="24"/>
+          <w:szCs w:val="24"/>
+        </w:rPr>
+        <w:t>, .</w:t>
+      </w:r>
+      <w:proofErr w:type="spellStart"/>
+      <w:r>
+        <w:rPr>
+          <w:rFonts w:cstheme="minorHAnsi"/>
+          <w:sz w:val="24"/>
+          <w:szCs w:val="24"/>
+        </w:rPr>
+        <w:t>info</w:t>
+      </w:r>
+      <w:proofErr w:type="spellEnd"/>
+      <w:r>
+        <w:rPr>
+          <w:rFonts w:cstheme="minorHAnsi"/>
+          <w:sz w:val="24"/>
+          <w:szCs w:val="24"/>
+        </w:rPr>
+        <w:t xml:space="preserve">, .online, .store </w:t>
+      </w:r>
+    </w:p>
+    <w:p>
+      <w:pPr>
+        <w:rPr>
+          <w:rFonts w:cstheme="minorHAnsi"/>
+          <w:sz w:val="24"/>
+          <w:szCs w:val="24"/>
+        </w:rPr>
+      </w:pPr>
+      <w:proofErr w:type="spellStart"/>
+      <w:r>
+        <w:rPr>
+          <w:rFonts w:cstheme="minorHAnsi"/>
+          <w:b/>
+          <w:bCs/>
+          <w:sz w:val="24"/>
+          <w:szCs w:val="24"/>
+        </w:rPr>
+        <w:t>ccTLD</w:t>
+      </w:r>
+      <w:proofErr w:type="spellEnd"/>
+      <w:r>
+        <w:rPr>
+          <w:rFonts w:cstheme="minorHAnsi"/>
+          <w:b/>
+          <w:bCs/>
+          <w:sz w:val="24"/>
+          <w:szCs w:val="24"/>
+        </w:rPr>
+        <w:t xml:space="preserve">: </w:t>
+      </w:r>
+      <w:r>
+        <w:rPr>
+          <w:rFonts w:cstheme="minorHAnsi"/>
+          <w:sz w:val="24"/>
+          <w:szCs w:val="24"/>
+        </w:rPr>
+        <w:t xml:space="preserve">são </w:t>
+      </w:r>
+      <w:proofErr w:type="spellStart"/>
+      <w:r>
+        <w:rPr>
+          <w:rFonts w:cstheme="minorHAnsi"/>
+          <w:sz w:val="24"/>
+          <w:szCs w:val="24"/>
+        </w:rPr>
+        <w:t>TLDs</w:t>
+      </w:r>
+      <w:proofErr w:type="spellEnd"/>
+      <w:r>
+        <w:rPr>
+          <w:rFonts w:cstheme="minorHAnsi"/>
+          <w:sz w:val="24"/>
+          <w:szCs w:val="24"/>
+        </w:rPr>
+        <w:t xml:space="preserve"> com designação do país. </w:t>
+      </w:r>
+      <w:proofErr w:type="spellStart"/>
+      <w:r>
+        <w:rPr>
+          <w:rFonts w:cstheme="minorHAnsi"/>
+          <w:sz w:val="24"/>
+          <w:szCs w:val="24"/>
+        </w:rPr>
+        <w:t>Ex</w:t>
+      </w:r>
+      <w:proofErr w:type="spellEnd"/>
+      <w:r>
+        <w:rPr>
+          <w:rFonts w:cstheme="minorHAnsi"/>
+          <w:sz w:val="24"/>
+          <w:szCs w:val="24"/>
+        </w:rPr>
+        <w:t xml:space="preserve">: .com.br, .edu.us, </w:t>
       </w:r>
     </w:p>
     <w:p>
@@ -350,23 +572,53 @@
           <w:szCs w:val="24"/>
         </w:rPr>
       </w:pPr>
-      <w:r>
-        <w:rPr>
-          <w:rFonts w:cstheme="minorHAnsi"/>
-          <w:b/>
-          <w:bCs/>
-          <w:sz w:val="24"/>
-          <w:szCs w:val="24"/>
-        </w:rPr>
-        <w:t xml:space="preserve">JavaScript: </w:t>
-      </w:r>
-      <w:r>
-        <w:rPr>
-          <w:rFonts w:cstheme="minorHAnsi"/>
-          <w:sz w:val="24"/>
-          <w:szCs w:val="24"/>
-        </w:rPr>
-        <w:t>é uma linguagem focada em interações: menus, animações, pop ups, validações.</w:t>
+      <w:proofErr w:type="spellStart"/>
+      <w:r>
+        <w:rPr>
+          <w:rFonts w:cstheme="minorHAnsi"/>
+          <w:b/>
+          <w:bCs/>
+          <w:sz w:val="24"/>
+          <w:szCs w:val="24"/>
+        </w:rPr>
+        <w:t>JavaScript</w:t>
+      </w:r>
+      <w:proofErr w:type="spellEnd"/>
+      <w:r>
+        <w:rPr>
+          <w:rFonts w:cstheme="minorHAnsi"/>
+          <w:b/>
+          <w:bCs/>
+          <w:sz w:val="24"/>
+          <w:szCs w:val="24"/>
+        </w:rPr>
+        <w:t xml:space="preserve">: </w:t>
+      </w:r>
+      <w:r>
+        <w:rPr>
+          <w:rFonts w:cstheme="minorHAnsi"/>
+          <w:sz w:val="24"/>
+          <w:szCs w:val="24"/>
+        </w:rPr>
+        <w:t xml:space="preserve">é uma linguagem focada em interações: menus, animações, pop </w:t>
+      </w:r>
+      <w:proofErr w:type="spellStart"/>
+      <w:r>
+        <w:rPr>
+          <w:rFonts w:cstheme="minorHAnsi"/>
+          <w:sz w:val="24"/>
+          <w:szCs w:val="24"/>
+        </w:rPr>
+        <w:t>ups</w:t>
+      </w:r>
+      <w:proofErr w:type="spellEnd"/>
+      <w:r>
+        <w:rPr>
+          <w:rFonts w:cstheme="minorHAnsi"/>
+          <w:sz w:val="24"/>
+          <w:szCs w:val="24"/>
+        </w:rPr>
+        <w:t>, validações.</w:t>
       </w:r>
     </w:p>
     <w:p>
@@ -416,26 +668,64 @@
           <w:sz w:val="24"/>
           <w:szCs w:val="24"/>
         </w:rPr>
-        <w:t>&lt;!DOCTYPE html&gt;</w:t>
-      </w:r>
-    </w:p>
-    <w:p>
-      <w:pPr>
-        <w:rPr>
-          <w:rFonts w:cstheme="minorHAnsi"/>
-          <w:sz w:val="24"/>
-          <w:szCs w:val="24"/>
-          <w:lang w:val="en-US"/>
-        </w:rPr>
-      </w:pPr>
-      <w:r>
-        <w:rPr>
-          <w:rFonts w:cstheme="minorHAnsi"/>
-          <w:sz w:val="24"/>
-          <w:szCs w:val="24"/>
-          <w:lang w:val="en-US"/>
-        </w:rPr>
-        <w:t>&lt;html lang =”pt-br”&gt;</w:t>
+        <w:t xml:space="preserve">&lt;!DOCTYPE </w:t>
+      </w:r>
+      <w:proofErr w:type="spellStart"/>
+      <w:r>
+        <w:rPr>
+          <w:rFonts w:cstheme="minorHAnsi"/>
+          <w:sz w:val="24"/>
+          <w:szCs w:val="24"/>
+        </w:rPr>
+        <w:t>html</w:t>
+      </w:r>
+      <w:proofErr w:type="spellEnd"/>
+      <w:r>
+        <w:rPr>
+          <w:rFonts w:cstheme="minorHAnsi"/>
+          <w:sz w:val="24"/>
+          <w:szCs w:val="24"/>
+        </w:rPr>
+        <w:t>&gt;</w:t>
+      </w:r>
+    </w:p>
+    <w:p>
+      <w:pPr>
+        <w:rPr>
+          <w:rFonts w:cstheme="minorHAnsi"/>
+          <w:sz w:val="24"/>
+          <w:szCs w:val="24"/>
+          <w:lang w:val="en-US"/>
+        </w:rPr>
+      </w:pPr>
+      <w:r>
+        <w:rPr>
+          <w:rFonts w:cstheme="minorHAnsi"/>
+          <w:sz w:val="24"/>
+          <w:szCs w:val="24"/>
+          <w:lang w:val="en-US"/>
+        </w:rPr>
+        <w:t>&lt;html lang =”</w:t>
+      </w:r>
+      <w:proofErr w:type="spellStart"/>
+      <w:r>
+        <w:rPr>
+          <w:rFonts w:cstheme="minorHAnsi"/>
+          <w:sz w:val="24"/>
+          <w:szCs w:val="24"/>
+          <w:lang w:val="en-US"/>
+        </w:rPr>
+        <w:t>pt-br</w:t>
+      </w:r>
+      <w:proofErr w:type="spellEnd"/>
+      <w:r>
+        <w:rPr>
+          <w:rFonts w:cstheme="minorHAnsi"/>
+          <w:sz w:val="24"/>
+          <w:szCs w:val="24"/>
+          <w:lang w:val="en-US"/>
+        </w:rPr>
+        <w:t>”&gt;</w:t>
       </w:r>
     </w:p>
     <w:p>
@@ -492,16 +782,56 @@
           <w:szCs w:val="24"/>
           <w:lang w:val="en-US"/>
         </w:rPr>
-        <w:t xml:space="preserve">           &lt;meta name=”viewport” content=”widht=device-wid</w:t>
-      </w:r>
-      <w:r>
-        <w:rPr>
-          <w:rFonts w:cstheme="minorHAnsi"/>
-          <w:sz w:val="24"/>
-          <w:szCs w:val="24"/>
-          <w:lang w:val="en-US"/>
-        </w:rPr>
-        <w:t>ht,initial-scale=1.0”&gt;</w:t>
+        <w:t xml:space="preserve">           &lt;meta name=”viewport” content=”</w:t>
+      </w:r>
+      <w:proofErr w:type="spellStart"/>
+      <w:r>
+        <w:rPr>
+          <w:rFonts w:cstheme="minorHAnsi"/>
+          <w:sz w:val="24"/>
+          <w:szCs w:val="24"/>
+          <w:lang w:val="en-US"/>
+        </w:rPr>
+        <w:t>widht</w:t>
+      </w:r>
+      <w:proofErr w:type="spellEnd"/>
+      <w:r>
+        <w:rPr>
+          <w:rFonts w:cstheme="minorHAnsi"/>
+          <w:sz w:val="24"/>
+          <w:szCs w:val="24"/>
+          <w:lang w:val="en-US"/>
+        </w:rPr>
+        <w:t>=device-</w:t>
+      </w:r>
+      <w:proofErr w:type="spellStart"/>
+      <w:r>
+        <w:rPr>
+          <w:rFonts w:cstheme="minorHAnsi"/>
+          <w:sz w:val="24"/>
+          <w:szCs w:val="24"/>
+          <w:lang w:val="en-US"/>
+        </w:rPr>
+        <w:t>wid</w:t>
+      </w:r>
+      <w:r>
+        <w:rPr>
+          <w:rFonts w:cstheme="minorHAnsi"/>
+          <w:sz w:val="24"/>
+          <w:szCs w:val="24"/>
+          <w:lang w:val="en-US"/>
+        </w:rPr>
+        <w:t>ht,initial</w:t>
+      </w:r>
+      <w:proofErr w:type="spellEnd"/>
+      <w:r>
+        <w:rPr>
+          <w:rFonts w:cstheme="minorHAnsi"/>
+          <w:sz w:val="24"/>
+          <w:szCs w:val="24"/>
+          <w:lang w:val="en-US"/>
+        </w:rPr>
+        <w:t>-scale=1.0”&gt;</w:t>
       </w:r>
     </w:p>
     <w:p>
@@ -618,7 +948,25 @@
           <w:sz w:val="24"/>
           <w:szCs w:val="24"/>
         </w:rPr>
-        <w:t>&lt;/html&gt;</w:t>
+        <w:t>&lt;/</w:t>
+      </w:r>
+      <w:proofErr w:type="spellStart"/>
+      <w:r>
+        <w:rPr>
+          <w:rFonts w:cstheme="minorHAnsi"/>
+          <w:sz w:val="24"/>
+          <w:szCs w:val="24"/>
+        </w:rPr>
+        <w:t>html</w:t>
+      </w:r>
+      <w:proofErr w:type="spellEnd"/>
+      <w:r>
+        <w:rPr>
+          <w:rFonts w:cstheme="minorHAnsi"/>
+          <w:sz w:val="24"/>
+          <w:szCs w:val="24"/>
+        </w:rPr>
+        <w:t>&gt;</w:t>
       </w:r>
     </w:p>
     <w:p>
@@ -680,7 +1028,61 @@
           <w:sz w:val="24"/>
           <w:szCs w:val="24"/>
         </w:rPr>
-        <w:t>Para adicionar simbos “&lt;” e “&gt;” no parágrafo: &amp;lt; e &amp;gt;</w:t>
+        <w:t xml:space="preserve">Para adicionar </w:t>
+      </w:r>
+      <w:proofErr w:type="spellStart"/>
+      <w:r>
+        <w:rPr>
+          <w:rFonts w:cstheme="minorHAnsi"/>
+          <w:sz w:val="24"/>
+          <w:szCs w:val="24"/>
+        </w:rPr>
+        <w:t>simbos</w:t>
+      </w:r>
+      <w:proofErr w:type="spellEnd"/>
+      <w:r>
+        <w:rPr>
+          <w:rFonts w:cstheme="minorHAnsi"/>
+          <w:sz w:val="24"/>
+          <w:szCs w:val="24"/>
+        </w:rPr>
+        <w:t xml:space="preserve"> “&lt;” e “&gt;” no parágrafo: &amp;</w:t>
+      </w:r>
+      <w:proofErr w:type="spellStart"/>
+      <w:r>
+        <w:rPr>
+          <w:rFonts w:cstheme="minorHAnsi"/>
+          <w:sz w:val="24"/>
+          <w:szCs w:val="24"/>
+        </w:rPr>
+        <w:t>lt</w:t>
+      </w:r>
+      <w:proofErr w:type="spellEnd"/>
+      <w:r>
+        <w:rPr>
+          <w:rFonts w:cstheme="minorHAnsi"/>
+          <w:sz w:val="24"/>
+          <w:szCs w:val="24"/>
+        </w:rPr>
+        <w:t>; e &amp;</w:t>
+      </w:r>
+      <w:proofErr w:type="spellStart"/>
+      <w:r>
+        <w:rPr>
+          <w:rFonts w:cstheme="minorHAnsi"/>
+          <w:sz w:val="24"/>
+          <w:szCs w:val="24"/>
+        </w:rPr>
+        <w:t>gt</w:t>
+      </w:r>
+      <w:proofErr w:type="spellEnd"/>
+      <w:r>
+        <w:rPr>
+          <w:rFonts w:cstheme="minorHAnsi"/>
+          <w:sz w:val="24"/>
+          <w:szCs w:val="24"/>
+        </w:rPr>
+        <w:t>;</w:t>
       </w:r>
     </w:p>
     <w:p>
@@ -720,35 +1122,127 @@
           <w:sz w:val="24"/>
           <w:szCs w:val="24"/>
         </w:rPr>
-        <w:t xml:space="preserve">para navegar dentro do seu próprio site, não é recomendado utilizar a tag </w:t>
-      </w:r>
-      <w:r>
-        <w:rPr>
-          <w:rFonts w:cstheme="minorHAnsi"/>
-          <w:b/>
-          <w:bCs/>
-          <w:sz w:val="24"/>
-          <w:szCs w:val="24"/>
-        </w:rPr>
-        <w:t>target=_”blank”</w:t>
-      </w:r>
-      <w:r>
-        <w:rPr>
-          <w:rFonts w:cstheme="minorHAnsi"/>
-          <w:sz w:val="24"/>
-          <w:szCs w:val="24"/>
-        </w:rPr>
-        <w:t xml:space="preserve">, esta, deverá ser utilizada quando o usuário for para outro site, junto com a tag </w:t>
-      </w:r>
-      <w:r>
-        <w:rPr>
-          <w:rFonts w:cstheme="minorHAnsi"/>
-          <w:b/>
-          <w:bCs/>
-          <w:sz w:val="24"/>
-          <w:szCs w:val="24"/>
-        </w:rPr>
-        <w:t>rel=”external”</w:t>
+        <w:t xml:space="preserve">para navegar dentro do seu próprio site, não é recomendado utilizar a </w:t>
+      </w:r>
+      <w:proofErr w:type="spellStart"/>
+      <w:r>
+        <w:rPr>
+          <w:rFonts w:cstheme="minorHAnsi"/>
+          <w:sz w:val="24"/>
+          <w:szCs w:val="24"/>
+        </w:rPr>
+        <w:t>tag</w:t>
+      </w:r>
+      <w:proofErr w:type="spellEnd"/>
+      <w:r>
+        <w:rPr>
+          <w:rFonts w:cstheme="minorHAnsi"/>
+          <w:sz w:val="24"/>
+          <w:szCs w:val="24"/>
+        </w:rPr>
+        <w:t xml:space="preserve"> </w:t>
+      </w:r>
+      <w:r>
+        <w:rPr>
+          <w:rFonts w:cstheme="minorHAnsi"/>
+          <w:b/>
+          <w:bCs/>
+          <w:sz w:val="24"/>
+          <w:szCs w:val="24"/>
+        </w:rPr>
+        <w:t>target=_”</w:t>
+      </w:r>
+      <w:proofErr w:type="spellStart"/>
+      <w:r>
+        <w:rPr>
+          <w:rFonts w:cstheme="minorHAnsi"/>
+          <w:b/>
+          <w:bCs/>
+          <w:sz w:val="24"/>
+          <w:szCs w:val="24"/>
+        </w:rPr>
+        <w:t>blank</w:t>
+      </w:r>
+      <w:proofErr w:type="spellEnd"/>
+      <w:r>
+        <w:rPr>
+          <w:rFonts w:cstheme="minorHAnsi"/>
+          <w:b/>
+          <w:bCs/>
+          <w:sz w:val="24"/>
+          <w:szCs w:val="24"/>
+        </w:rPr>
+        <w:t>”</w:t>
+      </w:r>
+      <w:r>
+        <w:rPr>
+          <w:rFonts w:cstheme="minorHAnsi"/>
+          <w:sz w:val="24"/>
+          <w:szCs w:val="24"/>
+        </w:rPr>
+        <w:t xml:space="preserve">, esta, deverá ser utilizada quando o usuário for para outro site, junto com a </w:t>
+      </w:r>
+      <w:proofErr w:type="spellStart"/>
+      <w:r>
+        <w:rPr>
+          <w:rFonts w:cstheme="minorHAnsi"/>
+          <w:sz w:val="24"/>
+          <w:szCs w:val="24"/>
+        </w:rPr>
+        <w:t>tag</w:t>
+      </w:r>
+      <w:proofErr w:type="spellEnd"/>
+      <w:r>
+        <w:rPr>
+          <w:rFonts w:cstheme="minorHAnsi"/>
+          <w:sz w:val="24"/>
+          <w:szCs w:val="24"/>
+        </w:rPr>
+        <w:t xml:space="preserve"> </w:t>
+      </w:r>
+      <w:proofErr w:type="spellStart"/>
+      <w:r>
+        <w:rPr>
+          <w:rFonts w:cstheme="minorHAnsi"/>
+          <w:b/>
+          <w:bCs/>
+          <w:sz w:val="24"/>
+          <w:szCs w:val="24"/>
+        </w:rPr>
+        <w:t>rel</w:t>
+      </w:r>
+      <w:proofErr w:type="spellEnd"/>
+      <w:r>
+        <w:rPr>
+          <w:rFonts w:cstheme="minorHAnsi"/>
+          <w:b/>
+          <w:bCs/>
+          <w:sz w:val="24"/>
+          <w:szCs w:val="24"/>
+        </w:rPr>
+        <w:t>=”</w:t>
+      </w:r>
+      <w:proofErr w:type="spellStart"/>
+      <w:r>
+        <w:rPr>
+          <w:rFonts w:cstheme="minorHAnsi"/>
+          <w:b/>
+          <w:bCs/>
+          <w:sz w:val="24"/>
+          <w:szCs w:val="24"/>
+        </w:rPr>
+        <w:t>external</w:t>
+      </w:r>
+      <w:proofErr w:type="spellEnd"/>
+      <w:r>
+        <w:rPr>
+          <w:rFonts w:cstheme="minorHAnsi"/>
+          <w:b/>
+          <w:bCs/>
+          <w:sz w:val="24"/>
+          <w:szCs w:val="24"/>
+        </w:rPr>
+        <w:t>”</w:t>
       </w:r>
       <w:r>
         <w:rPr>
@@ -1247,14 +1741,88 @@
         </w:rPr>
         <w:t xml:space="preserve">incluir fontes no texto do site: </w:t>
       </w:r>
-      <w:r>
-        <w:rPr>
-          <w:rFonts w:cstheme="minorHAnsi"/>
-          <w:sz w:val="24"/>
-          <w:szCs w:val="24"/>
-        </w:rPr>
-        <w:t>Font-family: arial, helvética, sans-serif ou times, xxxx, serif</w:t>
-      </w:r>
+      <w:proofErr w:type="spellStart"/>
+      <w:r>
+        <w:rPr>
+          <w:rFonts w:cstheme="minorHAnsi"/>
+          <w:sz w:val="24"/>
+          <w:szCs w:val="24"/>
+        </w:rPr>
+        <w:t>Font-family</w:t>
+      </w:r>
+      <w:proofErr w:type="spellEnd"/>
+      <w:r>
+        <w:rPr>
+          <w:rFonts w:cstheme="minorHAnsi"/>
+          <w:sz w:val="24"/>
+          <w:szCs w:val="24"/>
+        </w:rPr>
+        <w:t xml:space="preserve">: </w:t>
+      </w:r>
+      <w:proofErr w:type="spellStart"/>
+      <w:r>
+        <w:rPr>
+          <w:rFonts w:cstheme="minorHAnsi"/>
+          <w:sz w:val="24"/>
+          <w:szCs w:val="24"/>
+        </w:rPr>
+        <w:t>arial</w:t>
+      </w:r>
+      <w:proofErr w:type="spellEnd"/>
+      <w:r>
+        <w:rPr>
+          <w:rFonts w:cstheme="minorHAnsi"/>
+          <w:sz w:val="24"/>
+          <w:szCs w:val="24"/>
+        </w:rPr>
+        <w:t xml:space="preserve">, helvética, </w:t>
+      </w:r>
+      <w:proofErr w:type="spellStart"/>
+      <w:r>
+        <w:rPr>
+          <w:rFonts w:cstheme="minorHAnsi"/>
+          <w:sz w:val="24"/>
+          <w:szCs w:val="24"/>
+        </w:rPr>
+        <w:t>sans-serif</w:t>
+      </w:r>
+      <w:proofErr w:type="spellEnd"/>
+      <w:r>
+        <w:rPr>
+          <w:rFonts w:cstheme="minorHAnsi"/>
+          <w:sz w:val="24"/>
+          <w:szCs w:val="24"/>
+        </w:rPr>
+        <w:t xml:space="preserve"> ou times, </w:t>
+      </w:r>
+      <w:proofErr w:type="spellStart"/>
+      <w:r>
+        <w:rPr>
+          <w:rFonts w:cstheme="minorHAnsi"/>
+          <w:sz w:val="24"/>
+          <w:szCs w:val="24"/>
+        </w:rPr>
+        <w:t>xxxx</w:t>
+      </w:r>
+      <w:proofErr w:type="spellEnd"/>
+      <w:r>
+        <w:rPr>
+          <w:rFonts w:cstheme="minorHAnsi"/>
+          <w:sz w:val="24"/>
+          <w:szCs w:val="24"/>
+        </w:rPr>
+        <w:t xml:space="preserve">, </w:t>
+      </w:r>
+      <w:proofErr w:type="spellStart"/>
+      <w:r>
+        <w:rPr>
+          <w:rFonts w:cstheme="minorHAnsi"/>
+          <w:sz w:val="24"/>
+          <w:szCs w:val="24"/>
+        </w:rPr>
+        <w:t>serif</w:t>
+      </w:r>
+      <w:proofErr w:type="spellEnd"/>
     </w:p>
     <w:p>
       <w:pPr>
@@ -1312,8 +1880,20 @@
           <w:sz w:val="24"/>
           <w:szCs w:val="24"/>
         </w:rPr>
-        <w:t xml:space="preserve">ara adicionar fonte externa no Vs code: </w:t>
-      </w:r>
+        <w:t xml:space="preserve">ara adicionar fonte externa no </w:t>
+      </w:r>
+      <w:proofErr w:type="spellStart"/>
+      <w:r>
+        <w:rPr>
+          <w:rFonts w:cstheme="minorHAnsi"/>
+          <w:b/>
+          <w:bCs/>
+          <w:sz w:val="24"/>
+          <w:szCs w:val="24"/>
+        </w:rPr>
+        <w:t>Vs</w:t>
+      </w:r>
+      <w:proofErr w:type="spellEnd"/>
       <w:r>
         <w:rPr>
           <w:rFonts w:cstheme="minorHAnsi"/>
@@ -1324,6 +1904,38 @@
         </w:rPr>
         <w:t xml:space="preserve"> </w:t>
       </w:r>
+      <w:proofErr w:type="spellStart"/>
+      <w:r>
+        <w:rPr>
+          <w:rFonts w:cstheme="minorHAnsi"/>
+          <w:b/>
+          <w:bCs/>
+          <w:sz w:val="24"/>
+          <w:szCs w:val="24"/>
+        </w:rPr>
+        <w:t>code</w:t>
+      </w:r>
+      <w:proofErr w:type="spellEnd"/>
+      <w:r>
+        <w:rPr>
+          <w:rFonts w:cstheme="minorHAnsi"/>
+          <w:b/>
+          <w:bCs/>
+          <w:sz w:val="24"/>
+          <w:szCs w:val="24"/>
+        </w:rPr>
+        <w:t xml:space="preserve">: </w:t>
+      </w:r>
+      <w:r>
+        <w:rPr>
+          <w:rFonts w:cstheme="minorHAnsi"/>
+          <w:b/>
+          <w:bCs/>
+          <w:sz w:val="24"/>
+          <w:szCs w:val="24"/>
+        </w:rPr>
+        <w:t xml:space="preserve"> </w:t>
+      </w:r>
       <w:r>
         <w:rPr>
           <w:rFonts w:cstheme="minorHAnsi"/>
@@ -1348,7 +1960,25 @@
           <w:sz w:val="24"/>
           <w:szCs w:val="24"/>
         </w:rPr>
-        <w:t xml:space="preserve">            (Usar um @font-face para cada font externa utilizada)</w:t>
+        <w:t xml:space="preserve">            (Usar um @font-face para cada </w:t>
+      </w:r>
+      <w:proofErr w:type="spellStart"/>
+      <w:r>
+        <w:rPr>
+          <w:rFonts w:cstheme="minorHAnsi"/>
+          <w:sz w:val="24"/>
+          <w:szCs w:val="24"/>
+        </w:rPr>
+        <w:t>font</w:t>
+      </w:r>
+      <w:proofErr w:type="spellEnd"/>
+      <w:r>
+        <w:rPr>
+          <w:rFonts w:cstheme="minorHAnsi"/>
+          <w:sz w:val="24"/>
+          <w:szCs w:val="24"/>
+        </w:rPr>
+        <w:t xml:space="preserve"> externa utilizada)</w:t>
       </w:r>
     </w:p>
     <w:p>
@@ -1374,7 +2004,24 @@
           <w:szCs w:val="24"/>
         </w:rPr>
         <w:tab/>
-        <w:t>Font-family: ;</w:t>
+      </w:r>
+      <w:proofErr w:type="spellStart"/>
+      <w:r>
+        <w:rPr>
+          <w:rFonts w:cstheme="minorHAnsi"/>
+          <w:sz w:val="24"/>
+          <w:szCs w:val="24"/>
+        </w:rPr>
+        <w:t>Font-family</w:t>
+      </w:r>
+      <w:proofErr w:type="spellEnd"/>
+      <w:r>
+        <w:rPr>
+          <w:rFonts w:cstheme="minorHAnsi"/>
+          <w:sz w:val="24"/>
+          <w:szCs w:val="24"/>
+        </w:rPr>
+        <w:t>: ;</w:t>
       </w:r>
     </w:p>
     <w:p>
@@ -1400,7 +2047,60 @@
           <w:szCs w:val="24"/>
         </w:rPr>
         <w:tab/>
-        <w:t>Src: url (‘nome da fonte’)  format (</w:t>
+      </w:r>
+      <w:proofErr w:type="spellStart"/>
+      <w:r>
+        <w:rPr>
+          <w:rFonts w:cstheme="minorHAnsi"/>
+          <w:sz w:val="24"/>
+          <w:szCs w:val="24"/>
+        </w:rPr>
+        <w:t>Src</w:t>
+      </w:r>
+      <w:proofErr w:type="spellEnd"/>
+      <w:r>
+        <w:rPr>
+          <w:rFonts w:cstheme="minorHAnsi"/>
+          <w:sz w:val="24"/>
+          <w:szCs w:val="24"/>
+        </w:rPr>
+        <w:t xml:space="preserve">: </w:t>
+      </w:r>
+      <w:proofErr w:type="spellStart"/>
+      <w:r>
+        <w:rPr>
+          <w:rFonts w:cstheme="minorHAnsi"/>
+          <w:sz w:val="24"/>
+          <w:szCs w:val="24"/>
+        </w:rPr>
+        <w:t>url</w:t>
+      </w:r>
+      <w:proofErr w:type="spellEnd"/>
+      <w:r>
+        <w:rPr>
+          <w:rFonts w:cstheme="minorHAnsi"/>
+          <w:sz w:val="24"/>
+          <w:szCs w:val="24"/>
+        </w:rPr>
+        <w:t xml:space="preserve"> (‘nome da fonte’)  </w:t>
+      </w:r>
+      <w:proofErr w:type="spellStart"/>
+      <w:r>
+        <w:rPr>
+          <w:rFonts w:cstheme="minorHAnsi"/>
+          <w:sz w:val="24"/>
+          <w:szCs w:val="24"/>
+        </w:rPr>
+        <w:t>format</w:t>
+      </w:r>
+      <w:proofErr w:type="spellEnd"/>
+      <w:r>
+        <w:rPr>
+          <w:rFonts w:cstheme="minorHAnsi"/>
+          <w:sz w:val="24"/>
+          <w:szCs w:val="24"/>
+        </w:rPr>
+        <w:t xml:space="preserve"> (</w:t>
       </w:r>
       <w:r>
         <w:rPr>
@@ -1555,90 +2255,185 @@
           <w:lang w:val="en-US"/>
         </w:rPr>
       </w:pPr>
-      <w:r>
-        <w:rPr>
-          <w:rFonts w:cstheme="minorHAnsi"/>
-          <w:sz w:val="24"/>
-          <w:szCs w:val="24"/>
-          <w:lang w:val="en-US"/>
-        </w:rPr>
-        <w:t>Tipos de format ()</w:t>
-      </w:r>
-    </w:p>
-    <w:p>
-      <w:pPr>
-        <w:rPr>
-          <w:rFonts w:cstheme="minorHAnsi"/>
-          <w:sz w:val="24"/>
-          <w:szCs w:val="24"/>
-          <w:lang w:val="en-US"/>
-        </w:rPr>
-      </w:pPr>
-      <w:r>
-        <w:rPr>
-          <w:rFonts w:cstheme="minorHAnsi"/>
-          <w:sz w:val="24"/>
-          <w:szCs w:val="24"/>
-          <w:lang w:val="en-US"/>
-        </w:rPr>
-        <w:t>opentype (otf)</w:t>
-      </w:r>
-    </w:p>
-    <w:p>
-      <w:pPr>
-        <w:rPr>
-          <w:rFonts w:cstheme="minorHAnsi"/>
-          <w:sz w:val="24"/>
-          <w:szCs w:val="24"/>
-          <w:lang w:val="en-US"/>
-        </w:rPr>
-      </w:pPr>
-      <w:r>
-        <w:rPr>
-          <w:rFonts w:cstheme="minorHAnsi"/>
-          <w:sz w:val="24"/>
-          <w:szCs w:val="24"/>
-          <w:lang w:val="en-US"/>
-        </w:rPr>
-        <w:t>truetype (ttf)</w:t>
-      </w:r>
-    </w:p>
-    <w:p>
-      <w:pPr>
-        <w:rPr>
-          <w:rFonts w:cstheme="minorHAnsi"/>
-          <w:sz w:val="24"/>
-          <w:szCs w:val="24"/>
-          <w:lang w:val="en-US"/>
-        </w:rPr>
-      </w:pPr>
-      <w:r>
-        <w:rPr>
-          <w:rFonts w:cstheme="minorHAnsi"/>
-          <w:sz w:val="24"/>
-          <w:szCs w:val="24"/>
-          <w:lang w:val="en-US"/>
-        </w:rPr>
-        <w:t>embedded-opentype</w:t>
-      </w:r>
-    </w:p>
-    <w:p>
-      <w:pPr>
-        <w:rPr>
-          <w:rFonts w:cstheme="minorHAnsi"/>
-          <w:sz w:val="24"/>
-          <w:szCs w:val="24"/>
-          <w:lang w:val="en-US"/>
-        </w:rPr>
-      </w:pPr>
-      <w:r>
-        <w:rPr>
-          <w:rFonts w:cstheme="minorHAnsi"/>
-          <w:sz w:val="24"/>
-          <w:szCs w:val="24"/>
-          <w:lang w:val="en-US"/>
-        </w:rPr>
-        <w:t>truetype-att (apple advanced t</w:t>
+      <w:proofErr w:type="spellStart"/>
+      <w:r>
+        <w:rPr>
+          <w:rFonts w:cstheme="minorHAnsi"/>
+          <w:sz w:val="24"/>
+          <w:szCs w:val="24"/>
+          <w:lang w:val="en-US"/>
+        </w:rPr>
+        <w:t>Tipos</w:t>
+      </w:r>
+      <w:proofErr w:type="spellEnd"/>
+      <w:r>
+        <w:rPr>
+          <w:rFonts w:cstheme="minorHAnsi"/>
+          <w:sz w:val="24"/>
+          <w:szCs w:val="24"/>
+          <w:lang w:val="en-US"/>
+        </w:rPr>
+        <w:t xml:space="preserve"> de format ()</w:t>
+      </w:r>
+    </w:p>
+    <w:p>
+      <w:pPr>
+        <w:rPr>
+          <w:rFonts w:cstheme="minorHAnsi"/>
+          <w:sz w:val="24"/>
+          <w:szCs w:val="24"/>
+          <w:lang w:val="en-US"/>
+        </w:rPr>
+      </w:pPr>
+      <w:proofErr w:type="spellStart"/>
+      <w:r>
+        <w:rPr>
+          <w:rFonts w:cstheme="minorHAnsi"/>
+          <w:sz w:val="24"/>
+          <w:szCs w:val="24"/>
+          <w:lang w:val="en-US"/>
+        </w:rPr>
+        <w:t>opentype</w:t>
+      </w:r>
+      <w:proofErr w:type="spellEnd"/>
+      <w:r>
+        <w:rPr>
+          <w:rFonts w:cstheme="minorHAnsi"/>
+          <w:sz w:val="24"/>
+          <w:szCs w:val="24"/>
+          <w:lang w:val="en-US"/>
+        </w:rPr>
+        <w:t xml:space="preserve"> (</w:t>
+      </w:r>
+      <w:proofErr w:type="spellStart"/>
+      <w:r>
+        <w:rPr>
+          <w:rFonts w:cstheme="minorHAnsi"/>
+          <w:sz w:val="24"/>
+          <w:szCs w:val="24"/>
+          <w:lang w:val="en-US"/>
+        </w:rPr>
+        <w:t>otf</w:t>
+      </w:r>
+      <w:proofErr w:type="spellEnd"/>
+      <w:r>
+        <w:rPr>
+          <w:rFonts w:cstheme="minorHAnsi"/>
+          <w:sz w:val="24"/>
+          <w:szCs w:val="24"/>
+          <w:lang w:val="en-US"/>
+        </w:rPr>
+        <w:t>)</w:t>
+      </w:r>
+    </w:p>
+    <w:p>
+      <w:pPr>
+        <w:rPr>
+          <w:rFonts w:cstheme="minorHAnsi"/>
+          <w:sz w:val="24"/>
+          <w:szCs w:val="24"/>
+          <w:lang w:val="en-US"/>
+        </w:rPr>
+      </w:pPr>
+      <w:proofErr w:type="spellStart"/>
+      <w:r>
+        <w:rPr>
+          <w:rFonts w:cstheme="minorHAnsi"/>
+          <w:sz w:val="24"/>
+          <w:szCs w:val="24"/>
+          <w:lang w:val="en-US"/>
+        </w:rPr>
+        <w:t>truetype</w:t>
+      </w:r>
+      <w:proofErr w:type="spellEnd"/>
+      <w:r>
+        <w:rPr>
+          <w:rFonts w:cstheme="minorHAnsi"/>
+          <w:sz w:val="24"/>
+          <w:szCs w:val="24"/>
+          <w:lang w:val="en-US"/>
+        </w:rPr>
+        <w:t xml:space="preserve"> (</w:t>
+      </w:r>
+      <w:proofErr w:type="spellStart"/>
+      <w:r>
+        <w:rPr>
+          <w:rFonts w:cstheme="minorHAnsi"/>
+          <w:sz w:val="24"/>
+          <w:szCs w:val="24"/>
+          <w:lang w:val="en-US"/>
+        </w:rPr>
+        <w:t>ttf</w:t>
+      </w:r>
+      <w:proofErr w:type="spellEnd"/>
+      <w:r>
+        <w:rPr>
+          <w:rFonts w:cstheme="minorHAnsi"/>
+          <w:sz w:val="24"/>
+          <w:szCs w:val="24"/>
+          <w:lang w:val="en-US"/>
+        </w:rPr>
+        <w:t>)</w:t>
+      </w:r>
+    </w:p>
+    <w:p>
+      <w:pPr>
+        <w:rPr>
+          <w:rFonts w:cstheme="minorHAnsi"/>
+          <w:sz w:val="24"/>
+          <w:szCs w:val="24"/>
+          <w:lang w:val="en-US"/>
+        </w:rPr>
+      </w:pPr>
+      <w:r>
+        <w:rPr>
+          <w:rFonts w:cstheme="minorHAnsi"/>
+          <w:sz w:val="24"/>
+          <w:szCs w:val="24"/>
+          <w:lang w:val="en-US"/>
+        </w:rPr>
+        <w:t>embedded-</w:t>
+      </w:r>
+      <w:proofErr w:type="spellStart"/>
+      <w:r>
+        <w:rPr>
+          <w:rFonts w:cstheme="minorHAnsi"/>
+          <w:sz w:val="24"/>
+          <w:szCs w:val="24"/>
+          <w:lang w:val="en-US"/>
+        </w:rPr>
+        <w:t>opentype</w:t>
+      </w:r>
+      <w:proofErr w:type="spellEnd"/>
+    </w:p>
+    <w:p>
+      <w:pPr>
+        <w:rPr>
+          <w:rFonts w:cstheme="minorHAnsi"/>
+          <w:sz w:val="24"/>
+          <w:szCs w:val="24"/>
+          <w:lang w:val="en-US"/>
+        </w:rPr>
+      </w:pPr>
+      <w:proofErr w:type="spellStart"/>
+      <w:r>
+        <w:rPr>
+          <w:rFonts w:cstheme="minorHAnsi"/>
+          <w:sz w:val="24"/>
+          <w:szCs w:val="24"/>
+          <w:lang w:val="en-US"/>
+        </w:rPr>
+        <w:t>truetype-att</w:t>
+      </w:r>
+      <w:proofErr w:type="spellEnd"/>
+      <w:r>
+        <w:rPr>
+          <w:rFonts w:cstheme="minorHAnsi"/>
+          <w:sz w:val="24"/>
+          <w:szCs w:val="24"/>
+          <w:lang w:val="en-US"/>
+        </w:rPr>
+        <w:t xml:space="preserve"> (apple advanced t</w:t>
       </w:r>
       <w:r>
         <w:rPr>
@@ -1707,30 +2502,96 @@
           <w:szCs w:val="24"/>
         </w:rPr>
       </w:pPr>
-      <w:r>
-        <w:rPr>
-          <w:rFonts w:cstheme="minorHAnsi"/>
-          <w:sz w:val="24"/>
-          <w:szCs w:val="24"/>
-        </w:rPr>
-        <w:t>text-align: left, center, right, justify</w:t>
-      </w:r>
-    </w:p>
-    <w:p>
-      <w:pPr>
-        <w:rPr>
-          <w:rFonts w:cstheme="minorHAnsi"/>
-          <w:sz w:val="24"/>
-          <w:szCs w:val="24"/>
-        </w:rPr>
-      </w:pPr>
-      <w:r>
-        <w:rPr>
-          <w:rFonts w:cstheme="minorHAnsi"/>
-          <w:sz w:val="24"/>
-          <w:szCs w:val="24"/>
-        </w:rPr>
-        <w:t>text-indent:</w:t>
+      <w:proofErr w:type="spellStart"/>
+      <w:r>
+        <w:rPr>
+          <w:rFonts w:cstheme="minorHAnsi"/>
+          <w:sz w:val="24"/>
+          <w:szCs w:val="24"/>
+        </w:rPr>
+        <w:t>text-align</w:t>
+      </w:r>
+      <w:proofErr w:type="spellEnd"/>
+      <w:r>
+        <w:rPr>
+          <w:rFonts w:cstheme="minorHAnsi"/>
+          <w:sz w:val="24"/>
+          <w:szCs w:val="24"/>
+        </w:rPr>
+        <w:t xml:space="preserve">: </w:t>
+      </w:r>
+      <w:proofErr w:type="spellStart"/>
+      <w:r>
+        <w:rPr>
+          <w:rFonts w:cstheme="minorHAnsi"/>
+          <w:sz w:val="24"/>
+          <w:szCs w:val="24"/>
+        </w:rPr>
+        <w:t>left</w:t>
+      </w:r>
+      <w:proofErr w:type="spellEnd"/>
+      <w:r>
+        <w:rPr>
+          <w:rFonts w:cstheme="minorHAnsi"/>
+          <w:sz w:val="24"/>
+          <w:szCs w:val="24"/>
+        </w:rPr>
+        <w:t xml:space="preserve">, center, </w:t>
+      </w:r>
+      <w:proofErr w:type="spellStart"/>
+      <w:r>
+        <w:rPr>
+          <w:rFonts w:cstheme="minorHAnsi"/>
+          <w:sz w:val="24"/>
+          <w:szCs w:val="24"/>
+        </w:rPr>
+        <w:t>right</w:t>
+      </w:r>
+      <w:proofErr w:type="spellEnd"/>
+      <w:r>
+        <w:rPr>
+          <w:rFonts w:cstheme="minorHAnsi"/>
+          <w:sz w:val="24"/>
+          <w:szCs w:val="24"/>
+        </w:rPr>
+        <w:t xml:space="preserve">, </w:t>
+      </w:r>
+      <w:proofErr w:type="spellStart"/>
+      <w:r>
+        <w:rPr>
+          <w:rFonts w:cstheme="minorHAnsi"/>
+          <w:sz w:val="24"/>
+          <w:szCs w:val="24"/>
+        </w:rPr>
+        <w:t>justify</w:t>
+      </w:r>
+      <w:proofErr w:type="spellEnd"/>
+    </w:p>
+    <w:p>
+      <w:pPr>
+        <w:rPr>
+          <w:rFonts w:cstheme="minorHAnsi"/>
+          <w:sz w:val="24"/>
+          <w:szCs w:val="24"/>
+        </w:rPr>
+      </w:pPr>
+      <w:proofErr w:type="spellStart"/>
+      <w:r>
+        <w:rPr>
+          <w:rFonts w:cstheme="minorHAnsi"/>
+          <w:sz w:val="24"/>
+          <w:szCs w:val="24"/>
+        </w:rPr>
+        <w:t>text-indent</w:t>
+      </w:r>
+      <w:proofErr w:type="spellEnd"/>
+      <w:r>
+        <w:rPr>
+          <w:rFonts w:cstheme="minorHAnsi"/>
+          <w:sz w:val="24"/>
+          <w:szCs w:val="24"/>
+        </w:rPr>
+        <w:t>:</w:t>
       </w:r>
       <w:r>
         <w:rPr>
@@ -1801,7 +2662,25 @@
           <w:sz w:val="24"/>
           <w:szCs w:val="24"/>
         </w:rPr>
-        <w:t>duplicar trecho do código: shift+alt+seta pra baixo</w:t>
+        <w:t xml:space="preserve">duplicar trecho do código: </w:t>
+      </w:r>
+      <w:proofErr w:type="spellStart"/>
+      <w:r>
+        <w:rPr>
+          <w:rFonts w:cstheme="minorHAnsi"/>
+          <w:sz w:val="24"/>
+          <w:szCs w:val="24"/>
+        </w:rPr>
+        <w:t>shift+alt+seta</w:t>
+      </w:r>
+      <w:proofErr w:type="spellEnd"/>
+      <w:r>
+        <w:rPr>
+          <w:rFonts w:cstheme="minorHAnsi"/>
+          <w:sz w:val="24"/>
+          <w:szCs w:val="24"/>
+        </w:rPr>
+        <w:t xml:space="preserve"> pra baixo</w:t>
       </w:r>
     </w:p>
     <w:p>
@@ -1850,17 +2729,43 @@
           <w:lang w:val="en-US"/>
         </w:rPr>
       </w:pPr>
-      <w:r>
-        <w:rPr>
-          <w:rFonts w:cstheme="minorHAnsi"/>
-          <w:b/>
-          <w:bCs/>
-          <w:sz w:val="24"/>
-          <w:szCs w:val="24"/>
-          <w:lang w:val="en-US"/>
-        </w:rPr>
-        <w:t>Tipos de caixa</w:t>
-      </w:r>
+      <w:proofErr w:type="spellStart"/>
+      <w:r>
+        <w:rPr>
+          <w:rFonts w:cstheme="minorHAnsi"/>
+          <w:b/>
+          <w:bCs/>
+          <w:sz w:val="24"/>
+          <w:szCs w:val="24"/>
+          <w:lang w:val="en-US"/>
+        </w:rPr>
+        <w:t>Tipos</w:t>
+      </w:r>
+      <w:proofErr w:type="spellEnd"/>
+      <w:r>
+        <w:rPr>
+          <w:rFonts w:cstheme="minorHAnsi"/>
+          <w:b/>
+          <w:bCs/>
+          <w:sz w:val="24"/>
+          <w:szCs w:val="24"/>
+          <w:lang w:val="en-US"/>
+        </w:rPr>
+        <w:t xml:space="preserve"> de </w:t>
+      </w:r>
+      <w:proofErr w:type="spellStart"/>
+      <w:r>
+        <w:rPr>
+          <w:rFonts w:cstheme="minorHAnsi"/>
+          <w:b/>
+          <w:bCs/>
+          <w:sz w:val="24"/>
+          <w:szCs w:val="24"/>
+          <w:lang w:val="en-US"/>
+        </w:rPr>
+        <w:t>caixa</w:t>
+      </w:r>
+      <w:proofErr w:type="spellEnd"/>
     </w:p>
     <w:p>
       <w:pPr>
@@ -1928,7 +2833,27 @@
           <w:szCs w:val="24"/>
           <w:lang w:val="en-US"/>
         </w:rPr>
-        <w:t>span, a, code, small, strong, em, sup-sub, label, button, input, select</w:t>
+        <w:t xml:space="preserve">span, a, code, small, strong, </w:t>
+      </w:r>
+      <w:proofErr w:type="spellStart"/>
+      <w:r>
+        <w:rPr>
+          <w:rFonts w:cstheme="minorHAnsi"/>
+          <w:sz w:val="24"/>
+          <w:szCs w:val="24"/>
+          <w:lang w:val="en-US"/>
+        </w:rPr>
+        <w:t>em</w:t>
+      </w:r>
+      <w:proofErr w:type="spellEnd"/>
+      <w:r>
+        <w:rPr>
+          <w:rFonts w:cstheme="minorHAnsi"/>
+          <w:sz w:val="24"/>
+          <w:szCs w:val="24"/>
+          <w:lang w:val="en-US"/>
+        </w:rPr>
+        <w:t>, sup-sub, label, button, input, select</w:t>
       </w:r>
     </w:p>
     <w:p>
@@ -1962,14 +2887,25 @@
         <w:lastRenderedPageBreak/>
         <w:t xml:space="preserve">Shorthand de border: </w:t>
       </w:r>
-      <w:r>
-        <w:rPr>
-          <w:rFonts w:cstheme="minorHAnsi"/>
-          <w:sz w:val="24"/>
-          <w:szCs w:val="24"/>
-          <w:lang w:val="en-US"/>
-        </w:rPr>
-        <w:t>boder: (width, style, color)</w:t>
+      <w:proofErr w:type="spellStart"/>
+      <w:r>
+        <w:rPr>
+          <w:rFonts w:cstheme="minorHAnsi"/>
+          <w:sz w:val="24"/>
+          <w:szCs w:val="24"/>
+          <w:lang w:val="en-US"/>
+        </w:rPr>
+        <w:t>boder</w:t>
+      </w:r>
+      <w:proofErr w:type="spellEnd"/>
+      <w:r>
+        <w:rPr>
+          <w:rFonts w:cstheme="minorHAnsi"/>
+          <w:sz w:val="24"/>
+          <w:szCs w:val="24"/>
+          <w:lang w:val="en-US"/>
+        </w:rPr>
+        <w:t>: (width, style, color)</w:t>
       </w:r>
       <w:r>
         <w:rPr>
@@ -1989,23 +2925,121 @@
           <w:szCs w:val="24"/>
         </w:rPr>
       </w:pPr>
-      <w:r>
-        <w:rPr>
-          <w:rFonts w:cstheme="minorHAnsi"/>
-          <w:b/>
-          <w:bCs/>
-          <w:sz w:val="24"/>
-          <w:szCs w:val="24"/>
-        </w:rPr>
-        <w:t xml:space="preserve">Shorthand de padding: </w:t>
-      </w:r>
-      <w:r>
-        <w:rPr>
-          <w:rFonts w:cstheme="minorHAnsi"/>
-          <w:sz w:val="24"/>
-          <w:szCs w:val="24"/>
-        </w:rPr>
-        <w:t>padding: (top, right, bottom, left)</w:t>
+      <w:proofErr w:type="spellStart"/>
+      <w:r>
+        <w:rPr>
+          <w:rFonts w:cstheme="minorHAnsi"/>
+          <w:b/>
+          <w:bCs/>
+          <w:sz w:val="24"/>
+          <w:szCs w:val="24"/>
+        </w:rPr>
+        <w:t>Shorthand</w:t>
+      </w:r>
+      <w:proofErr w:type="spellEnd"/>
+      <w:r>
+        <w:rPr>
+          <w:rFonts w:cstheme="minorHAnsi"/>
+          <w:b/>
+          <w:bCs/>
+          <w:sz w:val="24"/>
+          <w:szCs w:val="24"/>
+        </w:rPr>
+        <w:t xml:space="preserve"> de </w:t>
+      </w:r>
+      <w:proofErr w:type="spellStart"/>
+      <w:r>
+        <w:rPr>
+          <w:rFonts w:cstheme="minorHAnsi"/>
+          <w:b/>
+          <w:bCs/>
+          <w:sz w:val="24"/>
+          <w:szCs w:val="24"/>
+        </w:rPr>
+        <w:t>padding</w:t>
+      </w:r>
+      <w:proofErr w:type="spellEnd"/>
+      <w:r>
+        <w:rPr>
+          <w:rFonts w:cstheme="minorHAnsi"/>
+          <w:b/>
+          <w:bCs/>
+          <w:sz w:val="24"/>
+          <w:szCs w:val="24"/>
+        </w:rPr>
+        <w:t xml:space="preserve">: </w:t>
+      </w:r>
+      <w:proofErr w:type="spellStart"/>
+      <w:r>
+        <w:rPr>
+          <w:rFonts w:cstheme="minorHAnsi"/>
+          <w:sz w:val="24"/>
+          <w:szCs w:val="24"/>
+        </w:rPr>
+        <w:t>padding</w:t>
+      </w:r>
+      <w:proofErr w:type="spellEnd"/>
+      <w:r>
+        <w:rPr>
+          <w:rFonts w:cstheme="minorHAnsi"/>
+          <w:sz w:val="24"/>
+          <w:szCs w:val="24"/>
+        </w:rPr>
+        <w:t xml:space="preserve">: (top, </w:t>
+      </w:r>
+      <w:proofErr w:type="spellStart"/>
+      <w:r>
+        <w:rPr>
+          <w:rFonts w:cstheme="minorHAnsi"/>
+          <w:sz w:val="24"/>
+          <w:szCs w:val="24"/>
+        </w:rPr>
+        <w:t>right</w:t>
+      </w:r>
+      <w:proofErr w:type="spellEnd"/>
+      <w:r>
+        <w:rPr>
+          <w:rFonts w:cstheme="minorHAnsi"/>
+          <w:sz w:val="24"/>
+          <w:szCs w:val="24"/>
+        </w:rPr>
+        <w:t xml:space="preserve">, </w:t>
+      </w:r>
+      <w:proofErr w:type="spellStart"/>
+      <w:r>
+        <w:rPr>
+          <w:rFonts w:cstheme="minorHAnsi"/>
+          <w:sz w:val="24"/>
+          <w:szCs w:val="24"/>
+        </w:rPr>
+        <w:t>bottom</w:t>
+      </w:r>
+      <w:proofErr w:type="spellEnd"/>
+      <w:r>
+        <w:rPr>
+          <w:rFonts w:cstheme="minorHAnsi"/>
+          <w:sz w:val="24"/>
+          <w:szCs w:val="24"/>
+        </w:rPr>
+        <w:t xml:space="preserve">, </w:t>
+      </w:r>
+      <w:proofErr w:type="spellStart"/>
+      <w:r>
+        <w:rPr>
+          <w:rFonts w:cstheme="minorHAnsi"/>
+          <w:sz w:val="24"/>
+          <w:szCs w:val="24"/>
+        </w:rPr>
+        <w:t>left</w:t>
+      </w:r>
+      <w:proofErr w:type="spellEnd"/>
+      <w:r>
+        <w:rPr>
+          <w:rFonts w:cstheme="minorHAnsi"/>
+          <w:sz w:val="24"/>
+          <w:szCs w:val="24"/>
+        </w:rPr>
+        <w:t>)</w:t>
       </w:r>
       <w:r>
         <w:rPr>
@@ -2053,7 +3087,61 @@
           <w:sz w:val="24"/>
           <w:szCs w:val="24"/>
         </w:rPr>
-        <w:t xml:space="preserve">, o primeiro será para top e bottom e o segundo para right e left. </w:t>
+        <w:t xml:space="preserve">, o primeiro será para top e </w:t>
+      </w:r>
+      <w:proofErr w:type="spellStart"/>
+      <w:r>
+        <w:rPr>
+          <w:rFonts w:cstheme="minorHAnsi"/>
+          <w:sz w:val="24"/>
+          <w:szCs w:val="24"/>
+        </w:rPr>
+        <w:t>bottom</w:t>
+      </w:r>
+      <w:proofErr w:type="spellEnd"/>
+      <w:r>
+        <w:rPr>
+          <w:rFonts w:cstheme="minorHAnsi"/>
+          <w:sz w:val="24"/>
+          <w:szCs w:val="24"/>
+        </w:rPr>
+        <w:t xml:space="preserve"> e o segundo para </w:t>
+      </w:r>
+      <w:proofErr w:type="spellStart"/>
+      <w:r>
+        <w:rPr>
+          <w:rFonts w:cstheme="minorHAnsi"/>
+          <w:sz w:val="24"/>
+          <w:szCs w:val="24"/>
+        </w:rPr>
+        <w:t>right</w:t>
+      </w:r>
+      <w:proofErr w:type="spellEnd"/>
+      <w:r>
+        <w:rPr>
+          <w:rFonts w:cstheme="minorHAnsi"/>
+          <w:sz w:val="24"/>
+          <w:szCs w:val="24"/>
+        </w:rPr>
+        <w:t xml:space="preserve"> e </w:t>
+      </w:r>
+      <w:proofErr w:type="spellStart"/>
+      <w:r>
+        <w:rPr>
+          <w:rFonts w:cstheme="minorHAnsi"/>
+          <w:sz w:val="24"/>
+          <w:szCs w:val="24"/>
+        </w:rPr>
+        <w:t>left</w:t>
+      </w:r>
+      <w:proofErr w:type="spellEnd"/>
+      <w:r>
+        <w:rPr>
+          <w:rFonts w:cstheme="minorHAnsi"/>
+          <w:sz w:val="24"/>
+          <w:szCs w:val="24"/>
+        </w:rPr>
+        <w:t xml:space="preserve">. </w:t>
       </w:r>
     </w:p>
     <w:p>
@@ -2155,7 +3243,29 @@
           <w:sz w:val="24"/>
           <w:szCs w:val="24"/>
         </w:rPr>
-        <w:t xml:space="preserve">Criando variaveis </w:t>
+        <w:t xml:space="preserve">Criando </w:t>
+      </w:r>
+      <w:proofErr w:type="spellStart"/>
+      <w:r>
+        <w:rPr>
+          <w:rFonts w:cstheme="minorHAnsi"/>
+          <w:b/>
+          <w:bCs/>
+          <w:sz w:val="24"/>
+          <w:szCs w:val="24"/>
+        </w:rPr>
+        <w:t>variaveis</w:t>
+      </w:r>
+      <w:proofErr w:type="spellEnd"/>
+      <w:r>
+        <w:rPr>
+          <w:rFonts w:cstheme="minorHAnsi"/>
+          <w:b/>
+          <w:bCs/>
+          <w:sz w:val="24"/>
+          <w:szCs w:val="24"/>
+        </w:rPr>
+        <w:t xml:space="preserve"> </w:t>
       </w:r>
       <w:r>
         <w:rPr>
@@ -2269,7 +3379,25 @@
           <w:sz w:val="24"/>
           <w:szCs w:val="24"/>
         </w:rPr>
-        <w:t xml:space="preserve"> margem e padding)</w:t>
+        <w:t xml:space="preserve"> margem e </w:t>
+      </w:r>
+      <w:proofErr w:type="spellStart"/>
+      <w:r>
+        <w:rPr>
+          <w:rFonts w:cstheme="minorHAnsi"/>
+          <w:sz w:val="24"/>
+          <w:szCs w:val="24"/>
+        </w:rPr>
+        <w:t>padding</w:t>
+      </w:r>
+      <w:proofErr w:type="spellEnd"/>
+      <w:r>
+        <w:rPr>
+          <w:rFonts w:cstheme="minorHAnsi"/>
+          <w:sz w:val="24"/>
+          <w:szCs w:val="24"/>
+        </w:rPr>
+        <w:t>)</w:t>
       </w:r>
     </w:p>
     <w:p>
@@ -2432,8 +3560,21 @@
           <w:szCs w:val="24"/>
           <w:lang w:val="en-US"/>
         </w:rPr>
-        <w:t>Video responsivel</w:t>
-      </w:r>
+        <w:t xml:space="preserve">Video </w:t>
+      </w:r>
+      <w:proofErr w:type="spellStart"/>
+      <w:r>
+        <w:rPr>
+          <w:rFonts w:cstheme="minorHAnsi"/>
+          <w:b/>
+          <w:bCs/>
+          <w:sz w:val="24"/>
+          <w:szCs w:val="24"/>
+          <w:lang w:val="en-US"/>
+        </w:rPr>
+        <w:t>responsivel</w:t>
+      </w:r>
+      <w:proofErr w:type="spellEnd"/>
     </w:p>
     <w:p>
       <w:pPr>
@@ -2447,6 +3588,7 @@
           <w:lang w:val="en-US" w:eastAsia="pt-BR"/>
         </w:rPr>
       </w:pPr>
+      <w:proofErr w:type="spellStart"/>
       <w:r>
         <w:rPr>
           <w:rFonts w:ascii="Consolas" w:eastAsia="Times New Roman" w:hAnsi="Consolas" w:cs="Times New Roman"/>
@@ -2467,6 +3609,7 @@
         </w:rPr>
         <w:t>.video</w:t>
       </w:r>
+      <w:proofErr w:type="spellEnd"/>
       <w:r>
         <w:rPr>
           <w:rFonts w:ascii="Consolas" w:eastAsia="Times New Roman" w:hAnsi="Consolas" w:cs="Times New Roman"/>
@@ -3011,6 +4154,7 @@
           <w:lang w:val="en-US" w:eastAsia="pt-BR"/>
         </w:rPr>
       </w:pPr>
+      <w:proofErr w:type="spellStart"/>
       <w:r>
         <w:rPr>
           <w:rFonts w:ascii="Consolas" w:eastAsia="Times New Roman" w:hAnsi="Consolas" w:cs="Times New Roman"/>
@@ -3032,6 +4176,7 @@
         </w:rPr>
         <w:t>.video</w:t>
       </w:r>
+      <w:proofErr w:type="spellEnd"/>
       <w:r>
         <w:rPr>
           <w:rFonts w:ascii="Consolas" w:eastAsia="Times New Roman" w:hAnsi="Consolas" w:cs="Times New Roman"/>
@@ -3040,8 +4185,20 @@
           <w:szCs w:val="27"/>
           <w:lang w:val="en-US" w:eastAsia="pt-BR"/>
         </w:rPr>
-        <w:t xml:space="preserve"> &gt; iframe</w:t>
-      </w:r>
+        <w:t xml:space="preserve"> &gt; </w:t>
+      </w:r>
+      <w:proofErr w:type="spellStart"/>
+      <w:r>
+        <w:rPr>
+          <w:rFonts w:ascii="Consolas" w:eastAsia="Times New Roman" w:hAnsi="Consolas" w:cs="Times New Roman"/>
+          <w:color w:val="FF79C6"/>
+          <w:sz w:val="27"/>
+          <w:szCs w:val="27"/>
+          <w:lang w:val="en-US" w:eastAsia="pt-BR"/>
+        </w:rPr>
+        <w:t>iframe</w:t>
+      </w:r>
+      <w:proofErr w:type="spellEnd"/>
       <w:r>
         <w:rPr>
           <w:rFonts w:ascii="Consolas" w:eastAsia="Times New Roman" w:hAnsi="Consolas" w:cs="Times New Roman"/>
@@ -3503,16 +4660,29 @@
           <w:lang w:val="en-US"/>
         </w:rPr>
       </w:pPr>
-      <w:r>
-        <w:rPr>
-          <w:rFonts w:cstheme="minorHAnsi"/>
-          <w:b/>
-          <w:bCs/>
-          <w:sz w:val="24"/>
-          <w:szCs w:val="24"/>
-          <w:lang w:val="en-US"/>
-        </w:rPr>
-        <w:t>Configurações de flexbox</w:t>
+      <w:proofErr w:type="spellStart"/>
+      <w:r>
+        <w:rPr>
+          <w:rFonts w:cstheme="minorHAnsi"/>
+          <w:b/>
+          <w:bCs/>
+          <w:sz w:val="24"/>
+          <w:szCs w:val="24"/>
+          <w:lang w:val="en-US"/>
+        </w:rPr>
+        <w:t>Configurações</w:t>
+      </w:r>
+      <w:proofErr w:type="spellEnd"/>
+      <w:r>
+        <w:rPr>
+          <w:rFonts w:cstheme="minorHAnsi"/>
+          <w:b/>
+          <w:bCs/>
+          <w:sz w:val="24"/>
+          <w:szCs w:val="24"/>
+          <w:lang w:val="en-US"/>
+        </w:rPr>
+        <w:t xml:space="preserve"> de flexbox</w:t>
       </w:r>
     </w:p>
     <w:p>
@@ -3581,8 +4751,19 @@
           <w:szCs w:val="24"/>
           <w:lang w:val="en-US"/>
         </w:rPr>
-        <w:t xml:space="preserve"> collun</w:t>
-      </w:r>
+        <w:t xml:space="preserve"> </w:t>
+      </w:r>
+      <w:proofErr w:type="spellStart"/>
+      <w:r>
+        <w:rPr>
+          <w:rFonts w:cstheme="minorHAnsi"/>
+          <w:sz w:val="24"/>
+          <w:szCs w:val="24"/>
+          <w:lang w:val="en-US"/>
+        </w:rPr>
+        <w:t>collun</w:t>
+      </w:r>
+      <w:proofErr w:type="spellEnd"/>
     </w:p>
     <w:p>
       <w:pPr>
@@ -3641,7 +4822,31 @@
           <w:szCs w:val="24"/>
           <w:lang w:val="en-US"/>
         </w:rPr>
-        <w:t xml:space="preserve">Align-itens: </w:t>
+        <w:t>Align-</w:t>
+      </w:r>
+      <w:proofErr w:type="spellStart"/>
+      <w:r>
+        <w:rPr>
+          <w:rFonts w:cstheme="minorHAnsi"/>
+          <w:b/>
+          <w:bCs/>
+          <w:sz w:val="24"/>
+          <w:szCs w:val="24"/>
+          <w:lang w:val="en-US"/>
+        </w:rPr>
+        <w:t>itens</w:t>
+      </w:r>
+      <w:proofErr w:type="spellEnd"/>
+      <w:r>
+        <w:rPr>
+          <w:rFonts w:cstheme="minorHAnsi"/>
+          <w:b/>
+          <w:bCs/>
+          <w:sz w:val="24"/>
+          <w:szCs w:val="24"/>
+          <w:lang w:val="en-US"/>
+        </w:rPr>
+        <w:t xml:space="preserve">: </w:t>
       </w:r>
       <w:r>
         <w:rPr>
@@ -3673,14 +4878,25 @@
         </w:rPr>
         <w:t xml:space="preserve">Flex-wrap: </w:t>
       </w:r>
-      <w:r>
-        <w:rPr>
-          <w:rFonts w:cstheme="minorHAnsi"/>
-          <w:sz w:val="24"/>
-          <w:szCs w:val="24"/>
-          <w:lang w:val="en-US"/>
-        </w:rPr>
-        <w:t>nowrap, wrap</w:t>
+      <w:proofErr w:type="spellStart"/>
+      <w:r>
+        <w:rPr>
+          <w:rFonts w:cstheme="minorHAnsi"/>
+          <w:sz w:val="24"/>
+          <w:szCs w:val="24"/>
+          <w:lang w:val="en-US"/>
+        </w:rPr>
+        <w:t>nowrap</w:t>
+      </w:r>
+      <w:proofErr w:type="spellEnd"/>
+      <w:r>
+        <w:rPr>
+          <w:rFonts w:cstheme="minorHAnsi"/>
+          <w:sz w:val="24"/>
+          <w:szCs w:val="24"/>
+          <w:lang w:val="en-US"/>
+        </w:rPr>
+        <w:t>, wrap</w:t>
       </w:r>
     </w:p>
     <w:p>
@@ -3791,15 +5007,27 @@
           <w:szCs w:val="24"/>
         </w:rPr>
       </w:pPr>
-      <w:r>
-        <w:rPr>
-          <w:rFonts w:cstheme="minorHAnsi"/>
-          <w:b/>
-          <w:bCs/>
-          <w:sz w:val="24"/>
-          <w:szCs w:val="24"/>
-        </w:rPr>
-        <w:t xml:space="preserve">Column-gap: </w:t>
+      <w:proofErr w:type="spellStart"/>
+      <w:r>
+        <w:rPr>
+          <w:rFonts w:cstheme="minorHAnsi"/>
+          <w:b/>
+          <w:bCs/>
+          <w:sz w:val="24"/>
+          <w:szCs w:val="24"/>
+        </w:rPr>
+        <w:t>Column</w:t>
+      </w:r>
+      <w:proofErr w:type="spellEnd"/>
+      <w:r>
+        <w:rPr>
+          <w:rFonts w:cstheme="minorHAnsi"/>
+          <w:b/>
+          <w:bCs/>
+          <w:sz w:val="24"/>
+          <w:szCs w:val="24"/>
+        </w:rPr>
+        <w:t xml:space="preserve">-gap: </w:t>
       </w:r>
       <w:r>
         <w:rPr>
@@ -3838,32 +5066,54 @@
           <w:szCs w:val="24"/>
         </w:rPr>
       </w:pPr>
-      <w:r>
-        <w:rPr>
-          <w:rFonts w:cstheme="minorHAnsi"/>
-          <w:b/>
-          <w:bCs/>
-          <w:sz w:val="24"/>
-          <w:szCs w:val="24"/>
-        </w:rPr>
-        <w:t>Git-GitHub</w:t>
-      </w:r>
-    </w:p>
-    <w:p>
-      <w:pPr>
-        <w:rPr>
-          <w:rFonts w:cstheme="minorHAnsi"/>
-          <w:sz w:val="24"/>
-          <w:szCs w:val="24"/>
-        </w:rPr>
-      </w:pPr>
-      <w:r>
-        <w:rPr>
-          <w:rFonts w:cstheme="minorHAnsi"/>
-          <w:sz w:val="24"/>
-          <w:szCs w:val="24"/>
-        </w:rPr>
-        <w:t>Git: repositório local. Faz versionamento</w:t>
+      <w:proofErr w:type="spellStart"/>
+      <w:r>
+        <w:rPr>
+          <w:rFonts w:cstheme="minorHAnsi"/>
+          <w:b/>
+          <w:bCs/>
+          <w:sz w:val="24"/>
+          <w:szCs w:val="24"/>
+        </w:rPr>
+        <w:t>Git</w:t>
+      </w:r>
+      <w:proofErr w:type="spellEnd"/>
+      <w:r>
+        <w:rPr>
+          <w:rFonts w:cstheme="minorHAnsi"/>
+          <w:b/>
+          <w:bCs/>
+          <w:sz w:val="24"/>
+          <w:szCs w:val="24"/>
+        </w:rPr>
+        <w:t>-GitHub</w:t>
+      </w:r>
+    </w:p>
+    <w:p>
+      <w:pPr>
+        <w:rPr>
+          <w:rFonts w:cstheme="minorHAnsi"/>
+          <w:sz w:val="24"/>
+          <w:szCs w:val="24"/>
+        </w:rPr>
+      </w:pPr>
+      <w:proofErr w:type="spellStart"/>
+      <w:r>
+        <w:rPr>
+          <w:rFonts w:cstheme="minorHAnsi"/>
+          <w:sz w:val="24"/>
+          <w:szCs w:val="24"/>
+        </w:rPr>
+        <w:t>Git</w:t>
+      </w:r>
+      <w:proofErr w:type="spellEnd"/>
+      <w:r>
+        <w:rPr>
+          <w:rFonts w:cstheme="minorHAnsi"/>
+          <w:sz w:val="24"/>
+          <w:szCs w:val="24"/>
+        </w:rPr>
+        <w:t>: repositório local. Faz versionamento</w:t>
       </w:r>
       <w:r>
         <w:rPr>
@@ -3912,7 +5162,25 @@
           <w:sz w:val="24"/>
           <w:szCs w:val="24"/>
         </w:rPr>
-        <w:t>. Faz versionamento (push) dos códigos na nuvem.</w:t>
+        <w:t>. Faz versionamento (</w:t>
+      </w:r>
+      <w:proofErr w:type="spellStart"/>
+      <w:r>
+        <w:rPr>
+          <w:rFonts w:cstheme="minorHAnsi"/>
+          <w:sz w:val="24"/>
+          <w:szCs w:val="24"/>
+        </w:rPr>
+        <w:t>push</w:t>
+      </w:r>
+      <w:proofErr w:type="spellEnd"/>
+      <w:r>
+        <w:rPr>
+          <w:rFonts w:cstheme="minorHAnsi"/>
+          <w:sz w:val="24"/>
+          <w:szCs w:val="24"/>
+        </w:rPr>
+        <w:t>) dos códigos na nuvem.</w:t>
       </w:r>
     </w:p>
     <w:p>
@@ -3943,24 +5211,82 @@
           <w:sz w:val="24"/>
           <w:szCs w:val="24"/>
         </w:rPr>
-        <w:t>Tutorial de como acessar o Github em outro computador</w:t>
-      </w:r>
-    </w:p>
-    <w:p>
-      <w:pPr>
-        <w:rPr>
-          <w:rFonts w:cstheme="minorHAnsi"/>
-          <w:sz w:val="24"/>
-          <w:szCs w:val="24"/>
-        </w:rPr>
-      </w:pPr>
-      <w:r>
-        <w:rPr>
-          <w:rFonts w:cstheme="minorHAnsi"/>
-          <w:sz w:val="24"/>
-          <w:szCs w:val="24"/>
-        </w:rPr>
-        <w:t>Menu File &gt; accounts  &gt; acessar a opção superior (github.com) &gt; antes de clonar qualquer repositório é necessário ativar o Git &gt;</w:t>
+        <w:t xml:space="preserve">Tutorial de como acessar o </w:t>
+      </w:r>
+      <w:proofErr w:type="spellStart"/>
+      <w:r>
+        <w:rPr>
+          <w:rFonts w:cstheme="minorHAnsi"/>
+          <w:b/>
+          <w:bCs/>
+          <w:sz w:val="24"/>
+          <w:szCs w:val="24"/>
+        </w:rPr>
+        <w:t>Github</w:t>
+      </w:r>
+      <w:proofErr w:type="spellEnd"/>
+      <w:r>
+        <w:rPr>
+          <w:rFonts w:cstheme="minorHAnsi"/>
+          <w:b/>
+          <w:bCs/>
+          <w:sz w:val="24"/>
+          <w:szCs w:val="24"/>
+        </w:rPr>
+        <w:t xml:space="preserve"> em outro computador</w:t>
+      </w:r>
+    </w:p>
+    <w:p>
+      <w:pPr>
+        <w:rPr>
+          <w:rFonts w:cstheme="minorHAnsi"/>
+          <w:sz w:val="24"/>
+          <w:szCs w:val="24"/>
+        </w:rPr>
+      </w:pPr>
+      <w:r>
+        <w:rPr>
+          <w:rFonts w:cstheme="minorHAnsi"/>
+          <w:sz w:val="24"/>
+          <w:szCs w:val="24"/>
+        </w:rPr>
+        <w:t xml:space="preserve">Menu File &gt; </w:t>
+      </w:r>
+      <w:proofErr w:type="spellStart"/>
+      <w:r>
+        <w:rPr>
+          <w:rFonts w:cstheme="minorHAnsi"/>
+          <w:sz w:val="24"/>
+          <w:szCs w:val="24"/>
+        </w:rPr>
+        <w:t>accounts</w:t>
+      </w:r>
+      <w:proofErr w:type="spellEnd"/>
+      <w:r>
+        <w:rPr>
+          <w:rFonts w:cstheme="minorHAnsi"/>
+          <w:sz w:val="24"/>
+          <w:szCs w:val="24"/>
+        </w:rPr>
+        <w:t xml:space="preserve">  &gt; acessar a opção superior (github.com) &gt; antes de clonar qualquer repositório é necessário ativar o </w:t>
+      </w:r>
+      <w:proofErr w:type="spellStart"/>
+      <w:r>
+        <w:rPr>
+          <w:rFonts w:cstheme="minorHAnsi"/>
+          <w:sz w:val="24"/>
+          <w:szCs w:val="24"/>
+        </w:rPr>
+        <w:t>Git</w:t>
+      </w:r>
+      <w:proofErr w:type="spellEnd"/>
+      <w:r>
+        <w:rPr>
+          <w:rFonts w:cstheme="minorHAnsi"/>
+          <w:sz w:val="24"/>
+          <w:szCs w:val="24"/>
+        </w:rPr>
+        <w:t xml:space="preserve"> &gt;</w:t>
       </w:r>
       <w:r>
         <w:rPr>
@@ -3976,7 +5302,61 @@
           <w:sz w:val="24"/>
           <w:szCs w:val="24"/>
         </w:rPr>
-        <w:t>File/options/git/save &gt; no menu principal</w:t>
+        <w:t>File/</w:t>
+      </w:r>
+      <w:proofErr w:type="spellStart"/>
+      <w:r>
+        <w:rPr>
+          <w:rFonts w:cstheme="minorHAnsi"/>
+          <w:sz w:val="24"/>
+          <w:szCs w:val="24"/>
+        </w:rPr>
+        <w:t>options</w:t>
+      </w:r>
+      <w:proofErr w:type="spellEnd"/>
+      <w:r>
+        <w:rPr>
+          <w:rFonts w:cstheme="minorHAnsi"/>
+          <w:sz w:val="24"/>
+          <w:szCs w:val="24"/>
+        </w:rPr>
+        <w:t>/</w:t>
+      </w:r>
+      <w:proofErr w:type="spellStart"/>
+      <w:r>
+        <w:rPr>
+          <w:rFonts w:cstheme="minorHAnsi"/>
+          <w:sz w:val="24"/>
+          <w:szCs w:val="24"/>
+        </w:rPr>
+        <w:t>git</w:t>
+      </w:r>
+      <w:proofErr w:type="spellEnd"/>
+      <w:r>
+        <w:rPr>
+          <w:rFonts w:cstheme="minorHAnsi"/>
+          <w:sz w:val="24"/>
+          <w:szCs w:val="24"/>
+        </w:rPr>
+        <w:t>/</w:t>
+      </w:r>
+      <w:proofErr w:type="spellStart"/>
+      <w:r>
+        <w:rPr>
+          <w:rFonts w:cstheme="minorHAnsi"/>
+          <w:sz w:val="24"/>
+          <w:szCs w:val="24"/>
+        </w:rPr>
+        <w:t>save</w:t>
+      </w:r>
+      <w:proofErr w:type="spellEnd"/>
+      <w:r>
+        <w:rPr>
+          <w:rFonts w:cstheme="minorHAnsi"/>
+          <w:sz w:val="24"/>
+          <w:szCs w:val="24"/>
+        </w:rPr>
+        <w:t xml:space="preserve"> &gt; no menu principal</w:t>
       </w:r>
       <w:r>
         <w:rPr>
@@ -4000,7 +5380,61 @@
           <w:sz w:val="24"/>
           <w:szCs w:val="24"/>
         </w:rPr>
-        <w:t xml:space="preserve"> &gt; trabalhar, comitar o arquivo e fazer push para o Github.</w:t>
+        <w:t xml:space="preserve"> &gt; trabalhar, </w:t>
+      </w:r>
+      <w:proofErr w:type="spellStart"/>
+      <w:r>
+        <w:rPr>
+          <w:rFonts w:cstheme="minorHAnsi"/>
+          <w:sz w:val="24"/>
+          <w:szCs w:val="24"/>
+        </w:rPr>
+        <w:t>comitar</w:t>
+      </w:r>
+      <w:proofErr w:type="spellEnd"/>
+      <w:r>
+        <w:rPr>
+          <w:rFonts w:cstheme="minorHAnsi"/>
+          <w:sz w:val="24"/>
+          <w:szCs w:val="24"/>
+        </w:rPr>
+        <w:t xml:space="preserve"> o arquivo e fazer </w:t>
+      </w:r>
+      <w:proofErr w:type="spellStart"/>
+      <w:r>
+        <w:rPr>
+          <w:rFonts w:cstheme="minorHAnsi"/>
+          <w:sz w:val="24"/>
+          <w:szCs w:val="24"/>
+        </w:rPr>
+        <w:t>push</w:t>
+      </w:r>
+      <w:proofErr w:type="spellEnd"/>
+      <w:r>
+        <w:rPr>
+          <w:rFonts w:cstheme="minorHAnsi"/>
+          <w:sz w:val="24"/>
+          <w:szCs w:val="24"/>
+        </w:rPr>
+        <w:t xml:space="preserve"> para o </w:t>
+      </w:r>
+      <w:proofErr w:type="spellStart"/>
+      <w:r>
+        <w:rPr>
+          <w:rFonts w:cstheme="minorHAnsi"/>
+          <w:sz w:val="24"/>
+          <w:szCs w:val="24"/>
+        </w:rPr>
+        <w:t>Github</w:t>
+      </w:r>
+      <w:proofErr w:type="spellEnd"/>
+      <w:r>
+        <w:rPr>
+          <w:rFonts w:cstheme="minorHAnsi"/>
+          <w:sz w:val="24"/>
+          <w:szCs w:val="24"/>
+        </w:rPr>
+        <w:t>.</w:t>
       </w:r>
     </w:p>
     <w:p>
@@ -4039,52 +5473,364 @@
           <w:sz w:val="24"/>
           <w:szCs w:val="24"/>
         </w:rPr>
-        <w:t>Fechar todas os programas, menos o github desktop &gt; Repository &gt; Remove e mandar a pasta para a lixeira &gt;</w:t>
-      </w:r>
-      <w:r>
-        <w:rPr>
-          <w:rFonts w:cstheme="minorHAnsi"/>
-          <w:sz w:val="24"/>
-          <w:szCs w:val="24"/>
-        </w:rPr>
-        <w:t xml:space="preserve"> Menu File &gt; Options &gt; Accounts &gt; Sign out (deslogar seu usuário)  &gt; Menu lateral Git &gt; apagar name e email &gt; Salvar &gt; esvaziar a lixeira.</w:t>
-      </w:r>
-    </w:p>
-    <w:p>
-      <w:pPr>
-        <w:rPr>
-          <w:rFonts w:cstheme="minorHAnsi"/>
-          <w:sz w:val="24"/>
-          <w:szCs w:val="24"/>
-        </w:rPr>
-      </w:pPr>
-    </w:p>
-    <w:p>
-      <w:pPr>
-        <w:rPr>
-          <w:rFonts w:cstheme="minorHAnsi"/>
-          <w:sz w:val="24"/>
-          <w:szCs w:val="24"/>
-        </w:rPr>
-      </w:pPr>
-    </w:p>
-    <w:p>
-      <w:pPr>
-        <w:rPr>
-          <w:rFonts w:cstheme="minorHAnsi"/>
-          <w:sz w:val="24"/>
-          <w:szCs w:val="24"/>
-        </w:rPr>
-      </w:pPr>
-    </w:p>
-    <w:p>
-      <w:pPr>
-        <w:rPr>
-          <w:rFonts w:cstheme="minorHAnsi"/>
-          <w:sz w:val="24"/>
-          <w:szCs w:val="24"/>
-        </w:rPr>
-      </w:pPr>
+        <w:t xml:space="preserve">Fechar todas os programas, menos o </w:t>
+      </w:r>
+      <w:proofErr w:type="spellStart"/>
+      <w:r>
+        <w:rPr>
+          <w:rFonts w:cstheme="minorHAnsi"/>
+          <w:sz w:val="24"/>
+          <w:szCs w:val="24"/>
+        </w:rPr>
+        <w:t>github</w:t>
+      </w:r>
+      <w:proofErr w:type="spellEnd"/>
+      <w:r>
+        <w:rPr>
+          <w:rFonts w:cstheme="minorHAnsi"/>
+          <w:sz w:val="24"/>
+          <w:szCs w:val="24"/>
+        </w:rPr>
+        <w:t xml:space="preserve"> desktop &gt; </w:t>
+      </w:r>
+      <w:proofErr w:type="spellStart"/>
+      <w:r>
+        <w:rPr>
+          <w:rFonts w:cstheme="minorHAnsi"/>
+          <w:sz w:val="24"/>
+          <w:szCs w:val="24"/>
+        </w:rPr>
+        <w:t>Repository</w:t>
+      </w:r>
+      <w:proofErr w:type="spellEnd"/>
+      <w:r>
+        <w:rPr>
+          <w:rFonts w:cstheme="minorHAnsi"/>
+          <w:sz w:val="24"/>
+          <w:szCs w:val="24"/>
+        </w:rPr>
+        <w:t xml:space="preserve"> &gt; Remove e mandar a pasta para a lixeira &gt;</w:t>
+      </w:r>
+      <w:r>
+        <w:rPr>
+          <w:rFonts w:cstheme="minorHAnsi"/>
+          <w:sz w:val="24"/>
+          <w:szCs w:val="24"/>
+        </w:rPr>
+        <w:t xml:space="preserve"> Menu File &gt; </w:t>
+      </w:r>
+      <w:proofErr w:type="spellStart"/>
+      <w:r>
+        <w:rPr>
+          <w:rFonts w:cstheme="minorHAnsi"/>
+          <w:sz w:val="24"/>
+          <w:szCs w:val="24"/>
+        </w:rPr>
+        <w:t>Options</w:t>
+      </w:r>
+      <w:proofErr w:type="spellEnd"/>
+      <w:r>
+        <w:rPr>
+          <w:rFonts w:cstheme="minorHAnsi"/>
+          <w:sz w:val="24"/>
+          <w:szCs w:val="24"/>
+        </w:rPr>
+        <w:t xml:space="preserve"> &gt; </w:t>
+      </w:r>
+      <w:proofErr w:type="spellStart"/>
+      <w:r>
+        <w:rPr>
+          <w:rFonts w:cstheme="minorHAnsi"/>
+          <w:sz w:val="24"/>
+          <w:szCs w:val="24"/>
+        </w:rPr>
+        <w:t>Accounts</w:t>
+      </w:r>
+      <w:proofErr w:type="spellEnd"/>
+      <w:r>
+        <w:rPr>
+          <w:rFonts w:cstheme="minorHAnsi"/>
+          <w:sz w:val="24"/>
+          <w:szCs w:val="24"/>
+        </w:rPr>
+        <w:t xml:space="preserve"> &gt; </w:t>
+      </w:r>
+      <w:proofErr w:type="spellStart"/>
+      <w:r>
+        <w:rPr>
+          <w:rFonts w:cstheme="minorHAnsi"/>
+          <w:sz w:val="24"/>
+          <w:szCs w:val="24"/>
+        </w:rPr>
+        <w:t>Sign</w:t>
+      </w:r>
+      <w:proofErr w:type="spellEnd"/>
+      <w:r>
+        <w:rPr>
+          <w:rFonts w:cstheme="minorHAnsi"/>
+          <w:sz w:val="24"/>
+          <w:szCs w:val="24"/>
+        </w:rPr>
+        <w:t xml:space="preserve"> out (</w:t>
+      </w:r>
+      <w:proofErr w:type="spellStart"/>
+      <w:r>
+        <w:rPr>
+          <w:rFonts w:cstheme="minorHAnsi"/>
+          <w:sz w:val="24"/>
+          <w:szCs w:val="24"/>
+        </w:rPr>
+        <w:t>deslogar</w:t>
+      </w:r>
+      <w:proofErr w:type="spellEnd"/>
+      <w:r>
+        <w:rPr>
+          <w:rFonts w:cstheme="minorHAnsi"/>
+          <w:sz w:val="24"/>
+          <w:szCs w:val="24"/>
+        </w:rPr>
+        <w:t xml:space="preserve"> seu usuário)  &gt; Menu lateral </w:t>
+      </w:r>
+      <w:proofErr w:type="spellStart"/>
+      <w:r>
+        <w:rPr>
+          <w:rFonts w:cstheme="minorHAnsi"/>
+          <w:sz w:val="24"/>
+          <w:szCs w:val="24"/>
+        </w:rPr>
+        <w:t>Git</w:t>
+      </w:r>
+      <w:proofErr w:type="spellEnd"/>
+      <w:r>
+        <w:rPr>
+          <w:rFonts w:cstheme="minorHAnsi"/>
+          <w:sz w:val="24"/>
+          <w:szCs w:val="24"/>
+        </w:rPr>
+        <w:t xml:space="preserve"> &gt; apagar </w:t>
+      </w:r>
+      <w:proofErr w:type="spellStart"/>
+      <w:r>
+        <w:rPr>
+          <w:rFonts w:cstheme="minorHAnsi"/>
+          <w:sz w:val="24"/>
+          <w:szCs w:val="24"/>
+        </w:rPr>
+        <w:t>name</w:t>
+      </w:r>
+      <w:proofErr w:type="spellEnd"/>
+      <w:r>
+        <w:rPr>
+          <w:rFonts w:cstheme="minorHAnsi"/>
+          <w:sz w:val="24"/>
+          <w:szCs w:val="24"/>
+        </w:rPr>
+        <w:t xml:space="preserve"> e </w:t>
+      </w:r>
+      <w:proofErr w:type="spellStart"/>
+      <w:r>
+        <w:rPr>
+          <w:rFonts w:cstheme="minorHAnsi"/>
+          <w:sz w:val="24"/>
+          <w:szCs w:val="24"/>
+        </w:rPr>
+        <w:t>email</w:t>
+      </w:r>
+      <w:proofErr w:type="spellEnd"/>
+      <w:r>
+        <w:rPr>
+          <w:rFonts w:cstheme="minorHAnsi"/>
+          <w:sz w:val="24"/>
+          <w:szCs w:val="24"/>
+        </w:rPr>
+        <w:t xml:space="preserve"> &gt; Salvar &gt; esvaziar a lixeira.</w:t>
+      </w:r>
+    </w:p>
+    <w:p>
+      <w:pPr>
+        <w:jc w:val="center"/>
+        <w:rPr>
+          <w:rFonts w:cstheme="minorHAnsi"/>
+          <w:b/>
+          <w:bCs/>
+          <w:sz w:val="24"/>
+          <w:szCs w:val="24"/>
+        </w:rPr>
+      </w:pPr>
+      <w:r>
+        <w:rPr>
+          <w:rFonts w:cstheme="minorHAnsi"/>
+          <w:b/>
+          <w:bCs/>
+          <w:sz w:val="24"/>
+          <w:szCs w:val="24"/>
+        </w:rPr>
+        <w:lastRenderedPageBreak/>
+        <w:t>Aplicando e configurando imagem de fundo</w:t>
+      </w:r>
+    </w:p>
+    <w:p>
+      <w:pPr>
+        <w:rPr>
+          <w:rFonts w:cstheme="minorHAnsi"/>
+          <w:sz w:val="24"/>
+          <w:szCs w:val="24"/>
+        </w:rPr>
+      </w:pPr>
+      <w:r>
+        <w:rPr>
+          <w:rFonts w:cstheme="minorHAnsi"/>
+          <w:sz w:val="24"/>
+          <w:szCs w:val="24"/>
+        </w:rPr>
+        <w:t>Background-</w:t>
+      </w:r>
+      <w:proofErr w:type="spellStart"/>
+      <w:r>
+        <w:rPr>
+          <w:rFonts w:cstheme="minorHAnsi"/>
+          <w:sz w:val="24"/>
+          <w:szCs w:val="24"/>
+        </w:rPr>
+        <w:t>image</w:t>
+      </w:r>
+      <w:proofErr w:type="spellEnd"/>
+      <w:r>
+        <w:rPr>
+          <w:rFonts w:cstheme="minorHAnsi"/>
+          <w:sz w:val="24"/>
+          <w:szCs w:val="24"/>
+        </w:rPr>
+        <w:t xml:space="preserve">: </w:t>
+      </w:r>
+      <w:proofErr w:type="spellStart"/>
+      <w:r>
+        <w:rPr>
+          <w:rFonts w:cstheme="minorHAnsi"/>
+          <w:sz w:val="24"/>
+          <w:szCs w:val="24"/>
+        </w:rPr>
+        <w:t>url</w:t>
+      </w:r>
+      <w:proofErr w:type="spellEnd"/>
+      <w:r>
+        <w:rPr>
+          <w:rFonts w:cstheme="minorHAnsi"/>
+          <w:sz w:val="24"/>
+          <w:szCs w:val="24"/>
+        </w:rPr>
+        <w:t xml:space="preserve"> (  )</w:t>
+      </w:r>
+    </w:p>
+    <w:p>
+      <w:pPr>
+        <w:rPr>
+          <w:rFonts w:cstheme="minorHAnsi"/>
+          <w:sz w:val="24"/>
+          <w:szCs w:val="24"/>
+        </w:rPr>
+      </w:pPr>
+      <w:r>
+        <w:rPr>
+          <w:rFonts w:cstheme="minorHAnsi"/>
+          <w:sz w:val="24"/>
+          <w:szCs w:val="24"/>
+        </w:rPr>
+        <w:t>Background-</w:t>
+      </w:r>
+      <w:proofErr w:type="spellStart"/>
+      <w:r>
+        <w:rPr>
+          <w:rFonts w:cstheme="minorHAnsi"/>
+          <w:sz w:val="24"/>
+          <w:szCs w:val="24"/>
+        </w:rPr>
+        <w:t>size</w:t>
+      </w:r>
+      <w:proofErr w:type="spellEnd"/>
+      <w:r>
+        <w:rPr>
+          <w:rFonts w:cstheme="minorHAnsi"/>
+          <w:sz w:val="24"/>
+          <w:szCs w:val="24"/>
+        </w:rPr>
+        <w:t xml:space="preserve">: </w:t>
+      </w:r>
+    </w:p>
+    <w:p>
+      <w:pPr>
+        <w:rPr>
+          <w:rFonts w:cstheme="minorHAnsi"/>
+          <w:sz w:val="24"/>
+          <w:szCs w:val="24"/>
+        </w:rPr>
+      </w:pPr>
+      <w:r>
+        <w:rPr>
+          <w:rFonts w:cstheme="minorHAnsi"/>
+          <w:sz w:val="24"/>
+          <w:szCs w:val="24"/>
+        </w:rPr>
+        <w:t>Background-</w:t>
+      </w:r>
+      <w:proofErr w:type="spellStart"/>
+      <w:r>
+        <w:rPr>
+          <w:rFonts w:cstheme="minorHAnsi"/>
+          <w:sz w:val="24"/>
+          <w:szCs w:val="24"/>
+        </w:rPr>
+        <w:t>repeat</w:t>
+      </w:r>
+      <w:proofErr w:type="spellEnd"/>
+      <w:r>
+        <w:rPr>
+          <w:rFonts w:cstheme="minorHAnsi"/>
+          <w:sz w:val="24"/>
+          <w:szCs w:val="24"/>
+        </w:rPr>
+        <w:t xml:space="preserve">: </w:t>
+      </w:r>
+    </w:p>
+    <w:p>
+      <w:pPr>
+        <w:jc w:val="center"/>
+        <w:rPr>
+          <w:rFonts w:cstheme="minorHAnsi"/>
+          <w:b/>
+          <w:bCs/>
+          <w:sz w:val="24"/>
+          <w:szCs w:val="24"/>
+        </w:rPr>
+      </w:pPr>
+    </w:p>
+    <w:p>
+      <w:pPr>
+        <w:rPr>
+          <w:rFonts w:cstheme="minorHAnsi"/>
+          <w:sz w:val="24"/>
+          <w:szCs w:val="24"/>
+        </w:rPr>
+      </w:pPr>
+    </w:p>
+    <w:p>
+      <w:pPr>
+        <w:rPr>
+          <w:rFonts w:cstheme="minorHAnsi"/>
+          <w:sz w:val="24"/>
+          <w:szCs w:val="24"/>
+        </w:rPr>
+      </w:pPr>
+    </w:p>
+    <w:p>
+      <w:pPr>
+        <w:rPr>
+          <w:rFonts w:cstheme="minorHAnsi"/>
+          <w:sz w:val="24"/>
+          <w:szCs w:val="24"/>
+        </w:rPr>
+      </w:pPr>
+      <w:proofErr w:type="spellStart"/>
       <w:r>
         <w:rPr>
           <w:rFonts w:cstheme="minorHAnsi"/>
@@ -4109,15 +5855,17 @@
         </w:rPr>
         <w:t>tnet</w:t>
       </w:r>
-    </w:p>
-    <w:p>
-      <w:pPr>
-        <w:rPr>
-          <w:rFonts w:cstheme="minorHAnsi"/>
-          <w:sz w:val="24"/>
-          <w:szCs w:val="24"/>
-        </w:rPr>
-      </w:pPr>
+      <w:proofErr w:type="spellEnd"/>
+    </w:p>
+    <w:p>
+      <w:pPr>
+        <w:rPr>
+          <w:rFonts w:cstheme="minorHAnsi"/>
+          <w:sz w:val="24"/>
+          <w:szCs w:val="24"/>
+        </w:rPr>
+      </w:pPr>
+      <w:proofErr w:type="spellStart"/>
       <w:r>
         <w:rPr>
           <w:rFonts w:cstheme="minorHAnsi"/>
@@ -4126,6 +5874,7 @@
         </w:rPr>
         <w:t>Hostinger</w:t>
       </w:r>
+      <w:proofErr w:type="spellEnd"/>
     </w:p>
     <w:p>
       <w:pPr>

</xml_diff>